<commit_message>
More work on project doc
</commit_message>
<xml_diff>
--- a/Portfolio Website Project.docx
+++ b/Portfolio Website Project.docx
@@ -551,7 +551,15 @@
     </w:p>
     <w:p>
       <w:r>
-        <w:t>The project being developed is a new website for Stuart White, that will be a personal portfolio of his work in web development. The information on the site will be a portfolio of his work to date, examples of his code and process. The target audience is going to be prospective employers and peers in the web development industry. The site will be a simple layout with no more that 5 pages. I will be conducting card sorting exercises, questionnaires, and focus groups for research purposes.</w:t>
+        <w:t xml:space="preserve">The project being developed is a new website for Stuart White, that will be a personal portfolio of his work in web development. The information on the site will be a portfolio of his work to date, examples of his code and process. The target audience is going to be prospective employers and peers in the web development industry. The site will be a simple layout with no more </w:t>
+      </w:r>
+      <w:proofErr w:type="spellStart"/>
+      <w:r>
+        <w:t>that</w:t>
+      </w:r>
+      <w:proofErr w:type="spellEnd"/>
+      <w:r>
+        <w:t xml:space="preserve"> 5 pages. I will be conducting card sorting exercises, questionnaires, and focus groups for research purposes.</w:t>
       </w:r>
     </w:p>
     <w:p>
@@ -564,15 +572,15 @@
     </w:p>
     <w:p>
       <w:r>
-        <w:t xml:space="preserve">The current site is functional but doesn’t showoff Stuarts full ranges of skills and looks excessively simple in its design and implementation. The layout and </w:t>
+        <w:t xml:space="preserve">The current site is functional but doesn’t </w:t>
       </w:r>
       <w:proofErr w:type="spellStart"/>
       <w:r>
-        <w:t>colouring</w:t>
+        <w:t>showoff</w:t>
       </w:r>
       <w:proofErr w:type="spellEnd"/>
       <w:r>
-        <w:t xml:space="preserve"> of the site are distracting from key elements, and it does not focus the user into key areas. </w:t>
+        <w:t xml:space="preserve"> Stuarts full ranges of skills and looks excessively simple in its design and implementation. The layout and colouring of the site are distracting from key elements, and it does not focus the user into key areas. </w:t>
       </w:r>
     </w:p>
     <w:p>
@@ -593,7 +601,13 @@
     </w:p>
     <w:p>
       <w:r>
-        <w:t>The first stage in my evaluation and planning was to create user stories of those who I imagine would use my site. Below are the user stories I created for the project.</w:t>
+        <w:t xml:space="preserve">The first stage in my evaluation and planning was to create user stories of those who I imagine would use my site. Below are </w:t>
+      </w:r>
+      <w:r>
+        <w:t xml:space="preserve">some of </w:t>
+      </w:r>
+      <w:r>
+        <w:t>the user stories I created for the project.</w:t>
       </w:r>
     </w:p>
     <w:p>
@@ -671,6 +685,19 @@
         <w:rPr>
           <w:i/>
         </w:rPr>
+        <w:t>As a prospective client I want to be able to see the quality of work conducted so I can decide whether to use their services</w:t>
+      </w:r>
+    </w:p>
+    <w:p>
+      <w:pPr>
+        <w:rPr>
+          <w:i/>
+        </w:rPr>
+      </w:pPr>
+      <w:r>
+        <w:rPr>
+          <w:i/>
+        </w:rPr>
         <w:t>As a prospective employer I want to be able to find contact details so that I can contact the website owner</w:t>
       </w:r>
     </w:p>
@@ -684,6 +711,7 @@
         <w:rPr>
           <w:i/>
         </w:rPr>
+        <w:lastRenderedPageBreak/>
         <w:t>As a web developer I want to be able to see previous work so that I can decide whether to use them in a project</w:t>
       </w:r>
     </w:p>
@@ -710,7 +738,6 @@
         <w:rPr>
           <w:i/>
         </w:rPr>
-        <w:lastRenderedPageBreak/>
         <w:t>As a prospective employer I want to be able to see the persons work flow methodology so that I can decide if they will fit in with my company</w:t>
       </w:r>
     </w:p>
@@ -724,7 +751,104 @@
     </w:p>
     <w:p>
       <w:r>
-        <w:t>Using the information gathered through the user stories, I then created personas of the most likely people to be interested in the content of the website. Below are the two personas that I created, they have been updated and refined throughout this stage of the project, and these are the final iterations.</w:t>
+        <w:t>Using the information gathered through the user stories, I then created personas of the most likely people to be interested in the content of the website. Below are two personas that I created, they have been updated and refined throughout this stage of the project, and these are the final iterations.</w:t>
+      </w:r>
+    </w:p>
+    <w:p>
+      <w:r>
+        <w:rPr>
+          <w:noProof/>
+        </w:rPr>
+        <w:drawing>
+          <wp:inline distT="0" distB="0" distL="0" distR="0" wp14:anchorId="0C4B3A8A" wp14:editId="06A11186">
+            <wp:extent cx="6400800" cy="4870450"/>
+            <wp:effectExtent l="0" t="0" r="0" b="6350"/>
+            <wp:docPr id="3" name="Picture 3"/>
+            <wp:cNvGraphicFramePr>
+              <a:graphicFrameLocks xmlns:a="http://schemas.openxmlformats.org/drawingml/2006/main" noChangeAspect="1"/>
+            </wp:cNvGraphicFramePr>
+            <a:graphic xmlns:a="http://schemas.openxmlformats.org/drawingml/2006/main">
+              <a:graphicData uri="http://schemas.openxmlformats.org/drawingml/2006/picture">
+                <pic:pic xmlns:pic="http://schemas.openxmlformats.org/drawingml/2006/picture">
+                  <pic:nvPicPr>
+                    <pic:cNvPr id="3" name="Anya.JPG"/>
+                    <pic:cNvPicPr/>
+                  </pic:nvPicPr>
+                  <pic:blipFill>
+                    <a:blip r:embed="rId10">
+                      <a:extLst>
+                        <a:ext uri="{28A0092B-C50C-407E-A947-70E740481C1C}">
+                          <a14:useLocalDpi xmlns:a14="http://schemas.microsoft.com/office/drawing/2010/main" val="0"/>
+                        </a:ext>
+                      </a:extLst>
+                    </a:blip>
+                    <a:stretch>
+                      <a:fillRect/>
+                    </a:stretch>
+                  </pic:blipFill>
+                  <pic:spPr>
+                    <a:xfrm>
+                      <a:off x="0" y="0"/>
+                      <a:ext cx="6400800" cy="4870450"/>
+                    </a:xfrm>
+                    <a:prstGeom prst="rect">
+                      <a:avLst/>
+                    </a:prstGeom>
+                  </pic:spPr>
+                </pic:pic>
+              </a:graphicData>
+            </a:graphic>
+          </wp:inline>
+        </w:drawing>
+      </w:r>
+    </w:p>
+    <w:p>
+      <w:r>
+        <w:rPr>
+          <w:noProof/>
+        </w:rPr>
+        <w:lastRenderedPageBreak/>
+        <w:drawing>
+          <wp:inline distT="0" distB="0" distL="0" distR="0" wp14:anchorId="1EA4FE11" wp14:editId="12DFFC7E">
+            <wp:extent cx="6400800" cy="4855210"/>
+            <wp:effectExtent l="0" t="0" r="0" b="2540"/>
+            <wp:docPr id="4" name="Picture 4"/>
+            <wp:cNvGraphicFramePr>
+              <a:graphicFrameLocks xmlns:a="http://schemas.openxmlformats.org/drawingml/2006/main" noChangeAspect="1"/>
+            </wp:cNvGraphicFramePr>
+            <a:graphic xmlns:a="http://schemas.openxmlformats.org/drawingml/2006/main">
+              <a:graphicData uri="http://schemas.openxmlformats.org/drawingml/2006/picture">
+                <pic:pic xmlns:pic="http://schemas.openxmlformats.org/drawingml/2006/picture">
+                  <pic:nvPicPr>
+                    <pic:cNvPr id="4" name="Becki.JPG"/>
+                    <pic:cNvPicPr/>
+                  </pic:nvPicPr>
+                  <pic:blipFill>
+                    <a:blip r:embed="rId11">
+                      <a:extLst>
+                        <a:ext uri="{28A0092B-C50C-407E-A947-70E740481C1C}">
+                          <a14:useLocalDpi xmlns:a14="http://schemas.microsoft.com/office/drawing/2010/main" val="0"/>
+                        </a:ext>
+                      </a:extLst>
+                    </a:blip>
+                    <a:stretch>
+                      <a:fillRect/>
+                    </a:stretch>
+                  </pic:blipFill>
+                  <pic:spPr>
+                    <a:xfrm>
+                      <a:off x="0" y="0"/>
+                      <a:ext cx="6400800" cy="4855210"/>
+                    </a:xfrm>
+                    <a:prstGeom prst="rect">
+                      <a:avLst/>
+                    </a:prstGeom>
+                  </pic:spPr>
+                </pic:pic>
+              </a:graphicData>
+            </a:graphic>
+          </wp:inline>
+        </w:drawing>
       </w:r>
     </w:p>
     <w:p>
@@ -742,17 +866,450 @@
     </w:p>
     <w:p>
       <w:r>
-        <w:t xml:space="preserve">The next stage was to take the information from the user stories and personas and decide what elements that the page would need to fulfill the needs of its users. Having decided on </w:t>
+        <w:t xml:space="preserve">The next stage was to take the information from the user stories and personas and decide what elements that the page would need to </w:t>
       </w:r>
       <w:r>
-        <w:t xml:space="preserve">what elements to include on the site, I then created an open card sorting exercise to help me decide on the layout of the pages. Open card sorts are where the arrangement is completely up to the person/people who are doing the card sort and it is down to them to label the groups they have put the cards in to, rather than a closed card sort where the groupings are predefined and it is down to them to put items into these predefined groups. </w:t>
+        <w:t>fulfil</w:t>
+      </w:r>
+      <w:r>
+        <w:t xml:space="preserve"> the needs of its users. Having decided on </w:t>
+      </w:r>
+      <w:r>
+        <w:t xml:space="preserve">what elements to include on the site, I then created an open card sorting exercise to help me decide on the layout of the pages. Open card sorts are where the arrangement is completely up to the person/people who are doing the card sort and it is down to them to label the groups they have put the cards into, rather than a closed card sort where the groupings are predefined and it is down to them to put </w:t>
+      </w:r>
+      <w:r>
+        <w:t>cards</w:t>
+      </w:r>
+      <w:r>
+        <w:t xml:space="preserve"> into these predefined groups. </w:t>
+      </w:r>
+      <w:r>
+        <w:t>Here are some of the card sorts that I received.</w:t>
       </w:r>
     </w:p>
+    <w:p>
+      <w:r>
+        <w:rPr>
+          <w:noProof/>
+        </w:rPr>
+        <w:lastRenderedPageBreak/>
+        <w:drawing>
+          <wp:inline distT="0" distB="0" distL="0" distR="0" wp14:anchorId="44F859CB" wp14:editId="005CEBEE">
+            <wp:extent cx="6391275" cy="1250950"/>
+            <wp:effectExtent l="133350" t="114300" r="123825" b="158750"/>
+            <wp:docPr id="5" name="Picture 5"/>
+            <wp:cNvGraphicFramePr>
+              <a:graphicFrameLocks xmlns:a="http://schemas.openxmlformats.org/drawingml/2006/main" noChangeAspect="1"/>
+            </wp:cNvGraphicFramePr>
+            <a:graphic xmlns:a="http://schemas.openxmlformats.org/drawingml/2006/main">
+              <a:graphicData uri="http://schemas.openxmlformats.org/drawingml/2006/picture">
+                <pic:pic xmlns:pic="http://schemas.openxmlformats.org/drawingml/2006/picture">
+                  <pic:nvPicPr>
+                    <pic:cNvPr id="5" name="Card Sort - Claire.JPG"/>
+                    <pic:cNvPicPr/>
+                  </pic:nvPicPr>
+                  <pic:blipFill>
+                    <a:blip r:embed="rId12" cstate="print">
+                      <a:extLst>
+                        <a:ext uri="{28A0092B-C50C-407E-A947-70E740481C1C}">
+                          <a14:useLocalDpi xmlns:a14="http://schemas.microsoft.com/office/drawing/2010/main" val="0"/>
+                        </a:ext>
+                      </a:extLst>
+                    </a:blip>
+                    <a:stretch>
+                      <a:fillRect/>
+                    </a:stretch>
+                  </pic:blipFill>
+                  <pic:spPr>
+                    <a:xfrm>
+                      <a:off x="0" y="0"/>
+                      <a:ext cx="6391275" cy="1250950"/>
+                    </a:xfrm>
+                    <a:prstGeom prst="rect">
+                      <a:avLst/>
+                    </a:prstGeom>
+                    <a:solidFill>
+                      <a:srgbClr val="FFFFFF">
+                        <a:shade val="85000"/>
+                      </a:srgbClr>
+                    </a:solidFill>
+                    <a:ln w="88900" cap="sq">
+                      <a:solidFill>
+                        <a:srgbClr val="FFFFFF"/>
+                      </a:solidFill>
+                      <a:miter lim="800000"/>
+                    </a:ln>
+                    <a:effectLst>
+                      <a:outerShdw blurRad="55000" dist="18000" dir="5400000" algn="tl" rotWithShape="0">
+                        <a:srgbClr val="000000">
+                          <a:alpha val="40000"/>
+                        </a:srgbClr>
+                      </a:outerShdw>
+                    </a:effectLst>
+                    <a:scene3d>
+                      <a:camera prst="orthographicFront"/>
+                      <a:lightRig rig="twoPt" dir="t">
+                        <a:rot lat="0" lon="0" rev="7200000"/>
+                      </a:lightRig>
+                    </a:scene3d>
+                    <a:sp3d>
+                      <a:bevelT w="25400" h="19050"/>
+                      <a:contourClr>
+                        <a:srgbClr val="FFFFFF"/>
+                      </a:contourClr>
+                    </a:sp3d>
+                  </pic:spPr>
+                </pic:pic>
+              </a:graphicData>
+            </a:graphic>
+          </wp:inline>
+        </w:drawing>
+      </w:r>
+    </w:p>
+    <w:p>
+      <w:r>
+        <w:rPr>
+          <w:noProof/>
+        </w:rPr>
+        <w:drawing>
+          <wp:inline distT="0" distB="0" distL="0" distR="0" wp14:anchorId="36238D79" wp14:editId="5F38298D">
+            <wp:extent cx="6400800" cy="1956622"/>
+            <wp:effectExtent l="133350" t="114300" r="133350" b="158115"/>
+            <wp:docPr id="6" name="Picture 6"/>
+            <wp:cNvGraphicFramePr>
+              <a:graphicFrameLocks xmlns:a="http://schemas.openxmlformats.org/drawingml/2006/main" noChangeAspect="1"/>
+            </wp:cNvGraphicFramePr>
+            <a:graphic xmlns:a="http://schemas.openxmlformats.org/drawingml/2006/main">
+              <a:graphicData uri="http://schemas.openxmlformats.org/drawingml/2006/picture">
+                <pic:pic xmlns:pic="http://schemas.openxmlformats.org/drawingml/2006/picture">
+                  <pic:nvPicPr>
+                    <pic:cNvPr id="6" name="Card Sort - Dann.JPG"/>
+                    <pic:cNvPicPr/>
+                  </pic:nvPicPr>
+                  <pic:blipFill rotWithShape="1">
+                    <a:blip r:embed="rId13">
+                      <a:extLst>
+                        <a:ext uri="{28A0092B-C50C-407E-A947-70E740481C1C}">
+                          <a14:useLocalDpi xmlns:a14="http://schemas.microsoft.com/office/drawing/2010/main" val="0"/>
+                        </a:ext>
+                      </a:extLst>
+                    </a:blip>
+                    <a:srcRect t="9825"/>
+                    <a:stretch/>
+                  </pic:blipFill>
+                  <pic:spPr bwMode="auto">
+                    <a:xfrm>
+                      <a:off x="0" y="0"/>
+                      <a:ext cx="6400800" cy="1956622"/>
+                    </a:xfrm>
+                    <a:prstGeom prst="rect">
+                      <a:avLst/>
+                    </a:prstGeom>
+                    <a:solidFill>
+                      <a:srgbClr val="FFFFFF">
+                        <a:shade val="85000"/>
+                      </a:srgbClr>
+                    </a:solidFill>
+                    <a:ln w="88900" cap="sq">
+                      <a:solidFill>
+                        <a:srgbClr val="FFFFFF"/>
+                      </a:solidFill>
+                      <a:miter lim="800000"/>
+                    </a:ln>
+                    <a:effectLst>
+                      <a:outerShdw blurRad="55000" dist="18000" dir="5400000" algn="tl" rotWithShape="0">
+                        <a:srgbClr val="000000">
+                          <a:alpha val="40000"/>
+                        </a:srgbClr>
+                      </a:outerShdw>
+                    </a:effectLst>
+                    <a:scene3d>
+                      <a:camera prst="orthographicFront"/>
+                      <a:lightRig rig="twoPt" dir="t">
+                        <a:rot lat="0" lon="0" rev="7200000"/>
+                      </a:lightRig>
+                    </a:scene3d>
+                    <a:sp3d>
+                      <a:bevelT w="25400" h="19050"/>
+                      <a:contourClr>
+                        <a:srgbClr val="FFFFFF"/>
+                      </a:contourClr>
+                    </a:sp3d>
+                    <a:extLst>
+                      <a:ext uri="{53640926-AAD7-44D8-BBD7-CCE9431645EC}">
+                        <a14:shadowObscured xmlns:a14="http://schemas.microsoft.com/office/drawing/2010/main"/>
+                      </a:ext>
+                    </a:extLst>
+                  </pic:spPr>
+                </pic:pic>
+              </a:graphicData>
+            </a:graphic>
+          </wp:inline>
+        </w:drawing>
+      </w:r>
+      <w:r>
+        <w:rPr>
+          <w:noProof/>
+        </w:rPr>
+        <w:drawing>
+          <wp:inline distT="0" distB="0" distL="0" distR="0" wp14:anchorId="2F91424E" wp14:editId="54F9BE4E">
+            <wp:extent cx="6400800" cy="1617851"/>
+            <wp:effectExtent l="133350" t="114300" r="133350" b="173355"/>
+            <wp:docPr id="9" name="Picture 9"/>
+            <wp:cNvGraphicFramePr>
+              <a:graphicFrameLocks xmlns:a="http://schemas.openxmlformats.org/drawingml/2006/main" noChangeAspect="1"/>
+            </wp:cNvGraphicFramePr>
+            <a:graphic xmlns:a="http://schemas.openxmlformats.org/drawingml/2006/main">
+              <a:graphicData uri="http://schemas.openxmlformats.org/drawingml/2006/picture">
+                <pic:pic xmlns:pic="http://schemas.openxmlformats.org/drawingml/2006/picture">
+                  <pic:nvPicPr>
+                    <pic:cNvPr id="9" name="Card Sort -Ben.JPG"/>
+                    <pic:cNvPicPr/>
+                  </pic:nvPicPr>
+                  <pic:blipFill rotWithShape="1">
+                    <a:blip r:embed="rId14" cstate="print">
+                      <a:extLst>
+                        <a:ext uri="{28A0092B-C50C-407E-A947-70E740481C1C}">
+                          <a14:useLocalDpi xmlns:a14="http://schemas.microsoft.com/office/drawing/2010/main" val="0"/>
+                        </a:ext>
+                      </a:extLst>
+                    </a:blip>
+                    <a:srcRect t="10823"/>
+                    <a:stretch/>
+                  </pic:blipFill>
+                  <pic:spPr bwMode="auto">
+                    <a:xfrm>
+                      <a:off x="0" y="0"/>
+                      <a:ext cx="6400800" cy="1617851"/>
+                    </a:xfrm>
+                    <a:prstGeom prst="rect">
+                      <a:avLst/>
+                    </a:prstGeom>
+                    <a:solidFill>
+                      <a:srgbClr val="FFFFFF">
+                        <a:shade val="85000"/>
+                      </a:srgbClr>
+                    </a:solidFill>
+                    <a:ln w="88900" cap="sq">
+                      <a:solidFill>
+                        <a:srgbClr val="FFFFFF"/>
+                      </a:solidFill>
+                      <a:miter lim="800000"/>
+                    </a:ln>
+                    <a:effectLst>
+                      <a:outerShdw blurRad="55000" dist="18000" dir="5400000" algn="tl" rotWithShape="0">
+                        <a:srgbClr val="000000">
+                          <a:alpha val="40000"/>
+                        </a:srgbClr>
+                      </a:outerShdw>
+                    </a:effectLst>
+                    <a:scene3d>
+                      <a:camera prst="orthographicFront"/>
+                      <a:lightRig rig="twoPt" dir="t">
+                        <a:rot lat="0" lon="0" rev="7200000"/>
+                      </a:lightRig>
+                    </a:scene3d>
+                    <a:sp3d>
+                      <a:bevelT w="25400" h="19050"/>
+                      <a:contourClr>
+                        <a:srgbClr val="FFFFFF"/>
+                      </a:contourClr>
+                    </a:sp3d>
+                    <a:extLst>
+                      <a:ext uri="{53640926-AAD7-44D8-BBD7-CCE9431645EC}">
+                        <a14:shadowObscured xmlns:a14="http://schemas.microsoft.com/office/drawing/2010/main"/>
+                      </a:ext>
+                    </a:extLst>
+                  </pic:spPr>
+                </pic:pic>
+              </a:graphicData>
+            </a:graphic>
+          </wp:inline>
+        </w:drawing>
+      </w:r>
+      <w:r>
+        <w:rPr>
+          <w:noProof/>
+        </w:rPr>
+        <w:drawing>
+          <wp:inline distT="0" distB="0" distL="0" distR="0" wp14:anchorId="1BFFA3D7" wp14:editId="75D83D5B">
+            <wp:extent cx="6400800" cy="2121827"/>
+            <wp:effectExtent l="133350" t="114300" r="114300" b="145415"/>
+            <wp:docPr id="7" name="Picture 7"/>
+            <wp:cNvGraphicFramePr>
+              <a:graphicFrameLocks xmlns:a="http://schemas.openxmlformats.org/drawingml/2006/main" noChangeAspect="1"/>
+            </wp:cNvGraphicFramePr>
+            <a:graphic xmlns:a="http://schemas.openxmlformats.org/drawingml/2006/main">
+              <a:graphicData uri="http://schemas.openxmlformats.org/drawingml/2006/picture">
+                <pic:pic xmlns:pic="http://schemas.openxmlformats.org/drawingml/2006/picture">
+                  <pic:nvPicPr>
+                    <pic:cNvPr id="7" name="Card Sort - Shea.JPG"/>
+                    <pic:cNvPicPr/>
+                  </pic:nvPicPr>
+                  <pic:blipFill rotWithShape="1">
+                    <a:blip r:embed="rId15" cstate="print">
+                      <a:extLst>
+                        <a:ext uri="{28A0092B-C50C-407E-A947-70E740481C1C}">
+                          <a14:useLocalDpi xmlns:a14="http://schemas.microsoft.com/office/drawing/2010/main" val="0"/>
+                        </a:ext>
+                      </a:extLst>
+                    </a:blip>
+                    <a:srcRect t="9348"/>
+                    <a:stretch/>
+                  </pic:blipFill>
+                  <pic:spPr bwMode="auto">
+                    <a:xfrm>
+                      <a:off x="0" y="0"/>
+                      <a:ext cx="6400800" cy="2121827"/>
+                    </a:xfrm>
+                    <a:prstGeom prst="rect">
+                      <a:avLst/>
+                    </a:prstGeom>
+                    <a:solidFill>
+                      <a:srgbClr val="FFFFFF">
+                        <a:shade val="85000"/>
+                      </a:srgbClr>
+                    </a:solidFill>
+                    <a:ln w="88900" cap="sq">
+                      <a:solidFill>
+                        <a:srgbClr val="FFFFFF"/>
+                      </a:solidFill>
+                      <a:miter lim="800000"/>
+                    </a:ln>
+                    <a:effectLst>
+                      <a:outerShdw blurRad="55000" dist="18000" dir="5400000" algn="tl" rotWithShape="0">
+                        <a:srgbClr val="000000">
+                          <a:alpha val="40000"/>
+                        </a:srgbClr>
+                      </a:outerShdw>
+                    </a:effectLst>
+                    <a:scene3d>
+                      <a:camera prst="orthographicFront"/>
+                      <a:lightRig rig="twoPt" dir="t">
+                        <a:rot lat="0" lon="0" rev="7200000"/>
+                      </a:lightRig>
+                    </a:scene3d>
+                    <a:sp3d>
+                      <a:bevelT w="25400" h="19050"/>
+                      <a:contourClr>
+                        <a:srgbClr val="FFFFFF"/>
+                      </a:contourClr>
+                    </a:sp3d>
+                    <a:extLst>
+                      <a:ext uri="{53640926-AAD7-44D8-BBD7-CCE9431645EC}">
+                        <a14:shadowObscured xmlns:a14="http://schemas.microsoft.com/office/drawing/2010/main"/>
+                      </a:ext>
+                    </a:extLst>
+                  </pic:spPr>
+                </pic:pic>
+              </a:graphicData>
+            </a:graphic>
+          </wp:inline>
+        </w:drawing>
+      </w:r>
+    </w:p>
+    <w:p>
+      <w:r>
+        <w:rPr>
+          <w:noProof/>
+        </w:rPr>
+        <w:lastRenderedPageBreak/>
+        <w:drawing>
+          <wp:inline distT="0" distB="0" distL="0" distR="0" wp14:anchorId="2ECA5A83" wp14:editId="5A367532">
+            <wp:extent cx="6096000" cy="4572000"/>
+            <wp:effectExtent l="133350" t="114300" r="133350" b="171450"/>
+            <wp:docPr id="8" name="Picture 8"/>
+            <wp:cNvGraphicFramePr>
+              <a:graphicFrameLocks xmlns:a="http://schemas.openxmlformats.org/drawingml/2006/main" noChangeAspect="1"/>
+            </wp:cNvGraphicFramePr>
+            <a:graphic xmlns:a="http://schemas.openxmlformats.org/drawingml/2006/main">
+              <a:graphicData uri="http://schemas.openxmlformats.org/drawingml/2006/picture">
+                <pic:pic xmlns:pic="http://schemas.openxmlformats.org/drawingml/2006/picture">
+                  <pic:nvPicPr>
+                    <pic:cNvPr id="8" name="Card Sort - Tom, Will + Perry.jpg"/>
+                    <pic:cNvPicPr/>
+                  </pic:nvPicPr>
+                  <pic:blipFill>
+                    <a:blip r:embed="rId16">
+                      <a:extLst>
+                        <a:ext uri="{28A0092B-C50C-407E-A947-70E740481C1C}">
+                          <a14:useLocalDpi xmlns:a14="http://schemas.microsoft.com/office/drawing/2010/main" val="0"/>
+                        </a:ext>
+                      </a:extLst>
+                    </a:blip>
+                    <a:stretch>
+                      <a:fillRect/>
+                    </a:stretch>
+                  </pic:blipFill>
+                  <pic:spPr>
+                    <a:xfrm rot="5400000">
+                      <a:off x="0" y="0"/>
+                      <a:ext cx="6096000" cy="4572000"/>
+                    </a:xfrm>
+                    <a:prstGeom prst="rect">
+                      <a:avLst/>
+                    </a:prstGeom>
+                    <a:solidFill>
+                      <a:srgbClr val="FFFFFF">
+                        <a:shade val="85000"/>
+                      </a:srgbClr>
+                    </a:solidFill>
+                    <a:ln w="88900" cap="sq">
+                      <a:solidFill>
+                        <a:srgbClr val="FFFFFF"/>
+                      </a:solidFill>
+                      <a:miter lim="800000"/>
+                    </a:ln>
+                    <a:effectLst>
+                      <a:outerShdw blurRad="55000" dist="18000" dir="5400000" algn="tl" rotWithShape="0">
+                        <a:srgbClr val="000000">
+                          <a:alpha val="40000"/>
+                        </a:srgbClr>
+                      </a:outerShdw>
+                    </a:effectLst>
+                    <a:scene3d>
+                      <a:camera prst="orthographicFront"/>
+                      <a:lightRig rig="twoPt" dir="t">
+                        <a:rot lat="0" lon="0" rev="7200000"/>
+                      </a:lightRig>
+                    </a:scene3d>
+                    <a:sp3d>
+                      <a:bevelT w="25400" h="19050"/>
+                      <a:contourClr>
+                        <a:srgbClr val="FFFFFF"/>
+                      </a:contourClr>
+                    </a:sp3d>
+                  </pic:spPr>
+                </pic:pic>
+              </a:graphicData>
+            </a:graphic>
+          </wp:inline>
+        </w:drawing>
+      </w:r>
+    </w:p>
+    <w:p>
+      <w:r>
+        <w:t xml:space="preserve">Most of the card sorts that were completed were remotely as this was easier for me to find people who had the time, and most were done by individuals. Only one card sort was completed by a group and this was done in person. I would have preferred to do more group </w:t>
+      </w:r>
+      <w:r>
+        <w:t>sessions but</w:t>
+      </w:r>
+      <w:r>
+        <w:t xml:space="preserve"> arranging for people to be online or in the same place at the same time proved to be difficult to arrange.</w:t>
+      </w:r>
+    </w:p>
+    <w:p>
+      <w:r>
+        <w:t>If I were to conduct this again, I would make it clearer that if they have ideas for new cards, that they could tell me in the survey afterwards and not to add them to it on their own.</w:t>
+      </w:r>
+    </w:p>
+    <w:p/>
     <w:p>
       <w:pPr>
         <w:pStyle w:val="Heading3"/>
       </w:pPr>
       <w:r>
+        <w:lastRenderedPageBreak/>
         <w:t>Questionnaires</w:t>
       </w:r>
     </w:p>
@@ -776,22 +1333,297 @@
       <w:r>
         <w:t xml:space="preserve"> development. I asked them who they thought would be the main users of the site, to see whether my personas were accurate or not. </w:t>
       </w:r>
-      <w:proofErr w:type="gramStart"/>
       <w:r>
-        <w:t>Finally</w:t>
+        <w:t>Finally,</w:t>
       </w:r>
-      <w:proofErr w:type="gramEnd"/>
       <w:r>
         <w:t xml:space="preserve"> I asked for contact details so that I could contact them further through the process if required, once the site plan had been updated with any new input. </w:t>
       </w:r>
+    </w:p>
+    <w:p>
+      <w:r>
+        <w:rPr>
+          <w:noProof/>
+        </w:rPr>
+        <w:drawing>
+          <wp:inline distT="0" distB="0" distL="0" distR="0" wp14:anchorId="60199E62" wp14:editId="693F4DE0">
+            <wp:extent cx="4448175" cy="2819400"/>
+            <wp:effectExtent l="133350" t="114300" r="123825" b="171450"/>
+            <wp:docPr id="10" name="Picture 10"/>
+            <wp:cNvGraphicFramePr>
+              <a:graphicFrameLocks xmlns:a="http://schemas.openxmlformats.org/drawingml/2006/main" noChangeAspect="1"/>
+            </wp:cNvGraphicFramePr>
+            <a:graphic xmlns:a="http://schemas.openxmlformats.org/drawingml/2006/main">
+              <a:graphicData uri="http://schemas.openxmlformats.org/drawingml/2006/picture">
+                <pic:pic xmlns:pic="http://schemas.openxmlformats.org/drawingml/2006/picture">
+                  <pic:nvPicPr>
+                    <pic:cNvPr id="0" name="Picture 1"/>
+                    <pic:cNvPicPr>
+                      <a:picLocks noChangeAspect="1" noChangeArrowheads="1"/>
+                    </pic:cNvPicPr>
+                  </pic:nvPicPr>
+                  <pic:blipFill>
+                    <a:blip r:embed="rId17">
+                      <a:extLst>
+                        <a:ext uri="{28A0092B-C50C-407E-A947-70E740481C1C}">
+                          <a14:useLocalDpi xmlns:a14="http://schemas.microsoft.com/office/drawing/2010/main" val="0"/>
+                        </a:ext>
+                      </a:extLst>
+                    </a:blip>
+                    <a:srcRect/>
+                    <a:stretch>
+                      <a:fillRect/>
+                    </a:stretch>
+                  </pic:blipFill>
+                  <pic:spPr bwMode="auto">
+                    <a:xfrm>
+                      <a:off x="0" y="0"/>
+                      <a:ext cx="4448175" cy="2819400"/>
+                    </a:xfrm>
+                    <a:prstGeom prst="rect">
+                      <a:avLst/>
+                    </a:prstGeom>
+                    <a:solidFill>
+                      <a:srgbClr val="FFFFFF">
+                        <a:shade val="85000"/>
+                      </a:srgbClr>
+                    </a:solidFill>
+                    <a:ln w="88900" cap="sq">
+                      <a:solidFill>
+                        <a:srgbClr val="FFFFFF"/>
+                      </a:solidFill>
+                      <a:miter lim="800000"/>
+                    </a:ln>
+                    <a:effectLst>
+                      <a:outerShdw blurRad="55000" dist="18000" dir="5400000" algn="tl" rotWithShape="0">
+                        <a:srgbClr val="000000">
+                          <a:alpha val="40000"/>
+                        </a:srgbClr>
+                      </a:outerShdw>
+                    </a:effectLst>
+                    <a:scene3d>
+                      <a:camera prst="orthographicFront"/>
+                      <a:lightRig rig="twoPt" dir="t">
+                        <a:rot lat="0" lon="0" rev="7200000"/>
+                      </a:lightRig>
+                    </a:scene3d>
+                    <a:sp3d>
+                      <a:bevelT w="25400" h="19050"/>
+                      <a:contourClr>
+                        <a:srgbClr val="FFFFFF"/>
+                      </a:contourClr>
+                    </a:sp3d>
+                  </pic:spPr>
+                </pic:pic>
+              </a:graphicData>
+            </a:graphic>
+          </wp:inline>
+        </w:drawing>
+      </w:r>
+      <w:r>
+        <w:rPr>
+          <w:noProof/>
+        </w:rPr>
+        <w:drawing>
+          <wp:inline distT="0" distB="0" distL="0" distR="0" wp14:anchorId="49059625" wp14:editId="365F5E98">
+            <wp:extent cx="6048375" cy="3286125"/>
+            <wp:effectExtent l="133350" t="114300" r="104775" b="142875"/>
+            <wp:docPr id="12" name="Picture 12"/>
+            <wp:cNvGraphicFramePr>
+              <a:graphicFrameLocks xmlns:a="http://schemas.openxmlformats.org/drawingml/2006/main" noChangeAspect="1"/>
+            </wp:cNvGraphicFramePr>
+            <a:graphic xmlns:a="http://schemas.openxmlformats.org/drawingml/2006/main">
+              <a:graphicData uri="http://schemas.openxmlformats.org/drawingml/2006/picture">
+                <pic:pic xmlns:pic="http://schemas.openxmlformats.org/drawingml/2006/picture">
+                  <pic:nvPicPr>
+                    <pic:cNvPr id="0" name="Picture 3"/>
+                    <pic:cNvPicPr>
+                      <a:picLocks noChangeAspect="1" noChangeArrowheads="1"/>
+                    </pic:cNvPicPr>
+                  </pic:nvPicPr>
+                  <pic:blipFill>
+                    <a:blip r:embed="rId18">
+                      <a:extLst>
+                        <a:ext uri="{28A0092B-C50C-407E-A947-70E740481C1C}">
+                          <a14:useLocalDpi xmlns:a14="http://schemas.microsoft.com/office/drawing/2010/main" val="0"/>
+                        </a:ext>
+                      </a:extLst>
+                    </a:blip>
+                    <a:srcRect/>
+                    <a:stretch>
+                      <a:fillRect/>
+                    </a:stretch>
+                  </pic:blipFill>
+                  <pic:spPr bwMode="auto">
+                    <a:xfrm>
+                      <a:off x="0" y="0"/>
+                      <a:ext cx="6048375" cy="3286125"/>
+                    </a:xfrm>
+                    <a:prstGeom prst="rect">
+                      <a:avLst/>
+                    </a:prstGeom>
+                    <a:solidFill>
+                      <a:srgbClr val="FFFFFF">
+                        <a:shade val="85000"/>
+                      </a:srgbClr>
+                    </a:solidFill>
+                    <a:ln w="88900" cap="sq">
+                      <a:solidFill>
+                        <a:srgbClr val="FFFFFF"/>
+                      </a:solidFill>
+                      <a:miter lim="800000"/>
+                    </a:ln>
+                    <a:effectLst>
+                      <a:outerShdw blurRad="55000" dist="18000" dir="5400000" algn="tl" rotWithShape="0">
+                        <a:srgbClr val="000000">
+                          <a:alpha val="40000"/>
+                        </a:srgbClr>
+                      </a:outerShdw>
+                    </a:effectLst>
+                    <a:scene3d>
+                      <a:camera prst="orthographicFront"/>
+                      <a:lightRig rig="twoPt" dir="t">
+                        <a:rot lat="0" lon="0" rev="7200000"/>
+                      </a:lightRig>
+                    </a:scene3d>
+                    <a:sp3d>
+                      <a:bevelT w="25400" h="19050"/>
+                      <a:contourClr>
+                        <a:srgbClr val="FFFFFF"/>
+                      </a:contourClr>
+                    </a:sp3d>
+                  </pic:spPr>
+                </pic:pic>
+              </a:graphicData>
+            </a:graphic>
+          </wp:inline>
+        </w:drawing>
+      </w:r>
+    </w:p>
+    <w:p>
+      <w:r>
+        <w:rPr>
+          <w:noProof/>
+        </w:rPr>
+        <w:lastRenderedPageBreak/>
+        <w:drawing>
+          <wp:inline distT="0" distB="0" distL="0" distR="0" wp14:anchorId="5AB4AFC7" wp14:editId="32157DBF">
+            <wp:extent cx="4924425" cy="2876550"/>
+            <wp:effectExtent l="133350" t="114300" r="123825" b="171450"/>
+            <wp:docPr id="13" name="Picture 13"/>
+            <wp:cNvGraphicFramePr>
+              <a:graphicFrameLocks xmlns:a="http://schemas.openxmlformats.org/drawingml/2006/main" noChangeAspect="1"/>
+            </wp:cNvGraphicFramePr>
+            <a:graphic xmlns:a="http://schemas.openxmlformats.org/drawingml/2006/main">
+              <a:graphicData uri="http://schemas.openxmlformats.org/drawingml/2006/picture">
+                <pic:pic xmlns:pic="http://schemas.openxmlformats.org/drawingml/2006/picture">
+                  <pic:nvPicPr>
+                    <pic:cNvPr id="0" name="Picture 4"/>
+                    <pic:cNvPicPr>
+                      <a:picLocks noChangeAspect="1" noChangeArrowheads="1"/>
+                    </pic:cNvPicPr>
+                  </pic:nvPicPr>
+                  <pic:blipFill>
+                    <a:blip r:embed="rId19">
+                      <a:extLst>
+                        <a:ext uri="{28A0092B-C50C-407E-A947-70E740481C1C}">
+                          <a14:useLocalDpi xmlns:a14="http://schemas.microsoft.com/office/drawing/2010/main" val="0"/>
+                        </a:ext>
+                      </a:extLst>
+                    </a:blip>
+                    <a:srcRect/>
+                    <a:stretch>
+                      <a:fillRect/>
+                    </a:stretch>
+                  </pic:blipFill>
+                  <pic:spPr bwMode="auto">
+                    <a:xfrm>
+                      <a:off x="0" y="0"/>
+                      <a:ext cx="4924425" cy="2876550"/>
+                    </a:xfrm>
+                    <a:prstGeom prst="rect">
+                      <a:avLst/>
+                    </a:prstGeom>
+                    <a:solidFill>
+                      <a:srgbClr val="FFFFFF">
+                        <a:shade val="85000"/>
+                      </a:srgbClr>
+                    </a:solidFill>
+                    <a:ln w="88900" cap="sq">
+                      <a:solidFill>
+                        <a:srgbClr val="FFFFFF"/>
+                      </a:solidFill>
+                      <a:miter lim="800000"/>
+                    </a:ln>
+                    <a:effectLst>
+                      <a:outerShdw blurRad="55000" dist="18000" dir="5400000" algn="tl" rotWithShape="0">
+                        <a:srgbClr val="000000">
+                          <a:alpha val="40000"/>
+                        </a:srgbClr>
+                      </a:outerShdw>
+                    </a:effectLst>
+                    <a:scene3d>
+                      <a:camera prst="orthographicFront"/>
+                      <a:lightRig rig="twoPt" dir="t">
+                        <a:rot lat="0" lon="0" rev="7200000"/>
+                      </a:lightRig>
+                    </a:scene3d>
+                    <a:sp3d>
+                      <a:bevelT w="25400" h="19050"/>
+                      <a:contourClr>
+                        <a:srgbClr val="FFFFFF"/>
+                      </a:contourClr>
+                    </a:sp3d>
+                  </pic:spPr>
+                </pic:pic>
+              </a:graphicData>
+            </a:graphic>
+          </wp:inline>
+        </w:drawing>
+      </w:r>
+    </w:p>
+    <w:p>
+      <w:r>
+        <w:t>These questionnaires were created using SurveyMonkey</w:t>
+      </w:r>
+      <w:r>
+        <w:t>.</w:t>
+      </w:r>
+      <w:r>
+        <w:t xml:space="preserve"> I decided to go with them because the service is free and widely recogni</w:t>
+      </w:r>
+      <w:r>
+        <w:t>s</w:t>
+      </w:r>
+      <w:r>
+        <w:t>ed</w:t>
+      </w:r>
+      <w:r>
+        <w:t xml:space="preserve"> as a good platform for creating surveys and sorting responses</w:t>
+      </w:r>
+      <w:r>
+        <w:t>.</w:t>
+      </w:r>
+      <w:r>
+        <w:t xml:space="preserve"> The creation method is very easy, and I created a survey in under 5 minutes that had various input types (text boxes, checkboxes etc). I was very happy with the service I chose for the </w:t>
+      </w:r>
+      <w:r>
+        <w:t>questionnaires and</w:t>
+      </w:r>
+      <w:r>
+        <w:t xml:space="preserve"> found it easy to analyse the responses that were given. </w:t>
+      </w:r>
+    </w:p>
+    <w:p>
       <w:bookmarkStart w:id="0" w:name="_GoBack"/>
       <w:bookmarkEnd w:id="0"/>
     </w:p>
+    <w:p/>
     <w:sectPr>
-      <w:headerReference w:type="even" r:id="rId10"/>
-      <w:headerReference w:type="default" r:id="rId11"/>
-      <w:footerReference w:type="even" r:id="rId12"/>
-      <w:footerReference w:type="default" r:id="rId13"/>
+      <w:headerReference w:type="even" r:id="rId20"/>
+      <w:headerReference w:type="default" r:id="rId21"/>
+      <w:footerReference w:type="even" r:id="rId22"/>
+      <w:footerReference w:type="default" r:id="rId23"/>
       <w:pgSz w:w="12240" w:h="15840"/>
       <w:pgMar w:top="1080" w:right="1080" w:bottom="1642" w:left="1080" w:header="720" w:footer="720" w:gutter="0"/>
       <w:pgNumType w:start="0"/>
@@ -2002,6 +2834,9 @@
     <w:name w:val="Normal"/>
     <w:qFormat/>
     <w:rsid w:val="003E38BF"/>
+    <w:rPr>
+      <w:lang w:val="en-GB"/>
+    </w:rPr>
   </w:style>
   <w:style w:type="paragraph" w:styleId="Heading1">
     <w:name w:val="heading 1"/>
@@ -27258,7 +28093,7 @@
     <w:charset w:val="00"/>
     <w:family w:val="roman"/>
     <w:pitch w:val="variable"/>
-    <w:sig w:usb0="E0002AFF" w:usb1="C0007843" w:usb2="00000009" w:usb3="00000000" w:csb0="000001FF" w:csb1="00000000"/>
+    <w:sig w:usb0="E0002EFF" w:usb1="C000785B" w:usb2="00000009" w:usb3="00000000" w:csb0="000001FF" w:csb1="00000000"/>
   </w:font>
   <w:font w:name="Wingdings 2">
     <w:panose1 w:val="05020102010507070707"/>
@@ -27306,7 +28141,7 @@
     <w:charset w:val="00"/>
     <w:family w:val="swiss"/>
     <w:pitch w:val="variable"/>
-    <w:sig w:usb0="E0002AFF" w:usb1="C0007843" w:usb2="00000009" w:usb3="00000000" w:csb0="000001FF" w:csb1="00000000"/>
+    <w:sig w:usb0="E0002EFF" w:usb1="C000785B" w:usb2="00000009" w:usb3="00000000" w:csb0="000001FF" w:csb1="00000000"/>
   </w:font>
   <w:font w:name="Segoe UI">
     <w:panose1 w:val="020B0502040204020203"/>
@@ -27327,7 +28162,7 @@
     <w:charset w:val="00"/>
     <w:family w:val="swiss"/>
     <w:pitch w:val="variable"/>
-    <w:sig w:usb0="E0002AFF" w:usb1="4000ACFF" w:usb2="00000001" w:usb3="00000000" w:csb0="000001FF" w:csb1="00000000"/>
+    <w:sig w:usb0="E0002AFF" w:usb1="C000247B" w:usb2="00000009" w:usb3="00000000" w:csb0="000001FF" w:csb1="00000000"/>
   </w:font>
   <w:font w:name="Calibri Light">
     <w:panose1 w:val="020F0302020204030204"/>
@@ -27355,9 +28190,11 @@
   </w:compat>
   <w:rsids>
     <w:rsidRoot w:val="006845E5"/>
+    <w:rsid w:val="002D79B6"/>
     <w:rsid w:val="006845E5"/>
     <w:rsid w:val="00796541"/>
     <w:rsid w:val="008F7242"/>
+    <w:rsid w:val="00CA7576"/>
   </w:rsids>
   <m:mathPr>
     <m:mathFont m:val="Cambria Math"/>
@@ -28173,7 +29010,7 @@
 </file>
 
 <file path=customXml/itemProps1.xml><?xml version="1.0" encoding="utf-8"?>
-<ds:datastoreItem xmlns:ds="http://schemas.openxmlformats.org/officeDocument/2006/customXml" ds:itemID="{1DE8BEAF-3A3A-4705-AD16-50E1CDDB5B84}">
+<ds:datastoreItem xmlns:ds="http://schemas.openxmlformats.org/officeDocument/2006/customXml" ds:itemID="{926F93E8-2DE9-4AC6-AAB7-C9680A54C873}">
   <ds:schemaRefs>
     <ds:schemaRef ds:uri="http://schemas.openxmlformats.org/officeDocument/2006/bibliography"/>
   </ds:schemaRefs>

</xml_diff>

<commit_message>
More project doc work
</commit_message>
<xml_diff>
--- a/Portfolio Website Project.docx
+++ b/Portfolio Website Project.docx
@@ -700,6 +700,8 @@
         </w:rPr>
         <w:t>As a prospective employer I want to be able to find contact details so that I can contact the website owner</w:t>
       </w:r>
+      <w:bookmarkStart w:id="0" w:name="_GoBack"/>
+      <w:bookmarkEnd w:id="0"/>
     </w:p>
     <w:p>
       <w:pPr>
@@ -760,9 +762,9 @@
           <w:noProof/>
         </w:rPr>
         <w:drawing>
-          <wp:inline distT="0" distB="0" distL="0" distR="0" wp14:anchorId="0C4B3A8A" wp14:editId="06A11186">
+          <wp:inline distT="0" distB="0" distL="0" distR="0" wp14:anchorId="0C4B3A8A" wp14:editId="377871B4">
             <wp:extent cx="6400800" cy="4870450"/>
-            <wp:effectExtent l="0" t="0" r="0" b="6350"/>
+            <wp:effectExtent l="133350" t="114300" r="114300" b="139700"/>
             <wp:docPr id="3" name="Picture 3"/>
             <wp:cNvGraphicFramePr>
               <a:graphicFrameLocks xmlns:a="http://schemas.openxmlformats.org/drawingml/2006/main" noChangeAspect="1"/>
@@ -794,6 +796,36 @@
                     <a:prstGeom prst="rect">
                       <a:avLst/>
                     </a:prstGeom>
+                    <a:solidFill>
+                      <a:srgbClr val="FFFFFF">
+                        <a:shade val="85000"/>
+                      </a:srgbClr>
+                    </a:solidFill>
+                    <a:ln w="88900" cap="sq">
+                      <a:solidFill>
+                        <a:srgbClr val="FFFFFF"/>
+                      </a:solidFill>
+                      <a:miter lim="800000"/>
+                    </a:ln>
+                    <a:effectLst>
+                      <a:outerShdw blurRad="55000" dist="18000" dir="5400000" algn="tl" rotWithShape="0">
+                        <a:srgbClr val="000000">
+                          <a:alpha val="40000"/>
+                        </a:srgbClr>
+                      </a:outerShdw>
+                    </a:effectLst>
+                    <a:scene3d>
+                      <a:camera prst="orthographicFront"/>
+                      <a:lightRig rig="twoPt" dir="t">
+                        <a:rot lat="0" lon="0" rev="7200000"/>
+                      </a:lightRig>
+                    </a:scene3d>
+                    <a:sp3d>
+                      <a:bevelT w="25400" h="19050"/>
+                      <a:contourClr>
+                        <a:srgbClr val="FFFFFF"/>
+                      </a:contourClr>
+                    </a:sp3d>
                   </pic:spPr>
                 </pic:pic>
               </a:graphicData>
@@ -809,9 +841,9 @@
         </w:rPr>
         <w:lastRenderedPageBreak/>
         <w:drawing>
-          <wp:inline distT="0" distB="0" distL="0" distR="0" wp14:anchorId="1EA4FE11" wp14:editId="12DFFC7E">
+          <wp:inline distT="0" distB="0" distL="0" distR="0" wp14:anchorId="1EA4FE11" wp14:editId="74AB9755">
             <wp:extent cx="6400800" cy="4855210"/>
-            <wp:effectExtent l="0" t="0" r="0" b="2540"/>
+            <wp:effectExtent l="133350" t="114300" r="114300" b="154940"/>
             <wp:docPr id="4" name="Picture 4"/>
             <wp:cNvGraphicFramePr>
               <a:graphicFrameLocks xmlns:a="http://schemas.openxmlformats.org/drawingml/2006/main" noChangeAspect="1"/>
@@ -843,6 +875,36 @@
                     <a:prstGeom prst="rect">
                       <a:avLst/>
                     </a:prstGeom>
+                    <a:solidFill>
+                      <a:srgbClr val="FFFFFF">
+                        <a:shade val="85000"/>
+                      </a:srgbClr>
+                    </a:solidFill>
+                    <a:ln w="88900" cap="sq">
+                      <a:solidFill>
+                        <a:srgbClr val="FFFFFF"/>
+                      </a:solidFill>
+                      <a:miter lim="800000"/>
+                    </a:ln>
+                    <a:effectLst>
+                      <a:outerShdw blurRad="55000" dist="18000" dir="5400000" algn="tl" rotWithShape="0">
+                        <a:srgbClr val="000000">
+                          <a:alpha val="40000"/>
+                        </a:srgbClr>
+                      </a:outerShdw>
+                    </a:effectLst>
+                    <a:scene3d>
+                      <a:camera prst="orthographicFront"/>
+                      <a:lightRig rig="twoPt" dir="t">
+                        <a:rot lat="0" lon="0" rev="7200000"/>
+                      </a:lightRig>
+                    </a:scene3d>
+                    <a:sp3d>
+                      <a:bevelT w="25400" h="19050"/>
+                      <a:contourClr>
+                        <a:srgbClr val="FFFFFF"/>
+                      </a:contourClr>
+                    </a:sp3d>
                   </pic:spPr>
                 </pic:pic>
               </a:graphicData>
@@ -1614,10 +1676,7 @@
         <w:t xml:space="preserve"> found it easy to analyse the responses that were given. </w:t>
       </w:r>
     </w:p>
-    <w:p>
-      <w:bookmarkStart w:id="0" w:name="_GoBack"/>
-      <w:bookmarkEnd w:id="0"/>
-    </w:p>
+    <w:p/>
     <w:p/>
     <w:sectPr>
       <w:headerReference w:type="even" r:id="rId20"/>
@@ -28190,6 +28249,7 @@
   </w:compat>
   <w:rsids>
     <w:rsidRoot w:val="006845E5"/>
+    <w:rsid w:val="002D1135"/>
     <w:rsid w:val="002D79B6"/>
     <w:rsid w:val="006845E5"/>
     <w:rsid w:val="00796541"/>
@@ -29010,7 +29070,7 @@
 </file>
 
 <file path=customXml/itemProps1.xml><?xml version="1.0" encoding="utf-8"?>
-<ds:datastoreItem xmlns:ds="http://schemas.openxmlformats.org/officeDocument/2006/customXml" ds:itemID="{926F93E8-2DE9-4AC6-AAB7-C9680A54C873}">
+<ds:datastoreItem xmlns:ds="http://schemas.openxmlformats.org/officeDocument/2006/customXml" ds:itemID="{55D80B89-CCF3-4618-8BEA-E32FC7129C06}">
   <ds:schemaRefs>
     <ds:schemaRef ds:uri="http://schemas.openxmlformats.org/officeDocument/2006/bibliography"/>
   </ds:schemaRefs>

</xml_diff>

<commit_message>
site requirements and content inventory done
</commit_message>
<xml_diff>
--- a/Portfolio Website Project.docx
+++ b/Portfolio Website Project.docx
@@ -1682,7 +1682,12 @@
     </w:p>
     <w:p>
       <w:r>
-        <w:t>The measurable goal I am going to set for completion of this project will be that users can find the information they require in under 5 clicks. Some of the people who completed the card sort have agreed to come back and evaluate the completed site and take part in usability testing in the final stages of development. I was going to set a goal for increased traffic on the website, but I am unsure what would be reasonable traffic for this type of site.</w:t>
+        <w:t>The measurable goal I am going to set for completion of this project will be that users can find the information they require in under 5 clicks. Some of the people who completed the card sort have agreed to come back and evaluate the completed site and take part in usability testing in the final stages of development.</w:t>
+      </w:r>
+    </w:p>
+    <w:p>
+      <w:r>
+        <w:t xml:space="preserve"> I was going to set a goal for increased traffic on the website, but I am unsure what would be reasonable traffic for this type of site.</w:t>
       </w:r>
     </w:p>
     <w:p>
@@ -1704,13 +1709,11 @@
         <w:t xml:space="preserve"> I will be determining the organisation and structure of the website using information I acquired during the planning stage of the project. I will also be looking at designing the user interface elements of the site and </w:t>
       </w:r>
       <w:r>
-        <w:t xml:space="preserve">creating a wireframe for the layout of the site. Once these are </w:t>
+        <w:t>creating a wireframe for the layout of the site. Once these are completed</w:t>
       </w:r>
-      <w:proofErr w:type="gramStart"/>
       <w:r>
-        <w:t>completed</w:t>
+        <w:t>,</w:t>
       </w:r>
-      <w:proofErr w:type="gramEnd"/>
       <w:r>
         <w:t xml:space="preserve"> I will be conduction usability testing on the prototype for the page to see how the layout and style performs with regards to the goals set out for this project. </w:t>
       </w:r>
@@ -1721,6 +1724,11 @@
       </w:pPr>
       <w:r>
         <w:t>site requirements</w:t>
+      </w:r>
+    </w:p>
+    <w:p>
+      <w:r>
+        <w:t>Using the information gathered during the planning stage I have created a brief for the site requirements.</w:t>
       </w:r>
     </w:p>
     <w:p>
@@ -1735,6 +1743,8 @@
       <w:r>
         <w:t>The goal of this website is to provide a website where users can find information about Stuart, examples of his work and methods of contacting him.</w:t>
       </w:r>
+      <w:bookmarkStart w:id="0" w:name="_GoBack"/>
+      <w:bookmarkEnd w:id="0"/>
     </w:p>
     <w:p>
       <w:pPr>
@@ -1746,7 +1756,6 @@
         <w:pStyle w:val="Heading3"/>
       </w:pPr>
       <w:r>
-        <w:lastRenderedPageBreak/>
         <w:t>Scope</w:t>
       </w:r>
     </w:p>
@@ -1772,8 +1781,727 @@
       </w:r>
     </w:p>
     <w:p>
-      <w:bookmarkStart w:id="0" w:name="_GoBack"/>
-      <w:bookmarkEnd w:id="0"/>
+      <w:pPr>
+        <w:pStyle w:val="Heading3"/>
+      </w:pPr>
+      <w:r>
+        <w:t>Non-functional requirements</w:t>
+      </w:r>
+    </w:p>
+    <w:p>
+      <w:r>
+        <w:t xml:space="preserve">The site is going to need to comply with Web CAG 2.0 AA accessibility standards. It will need to be compatible with multiple platforms with separate layouts for each platform. The website will need to load in under 3 </w:t>
+      </w:r>
+      <w:proofErr w:type="gramStart"/>
+      <w:r>
+        <w:t>seconds, or</w:t>
+      </w:r>
+      <w:proofErr w:type="gramEnd"/>
+      <w:r>
+        <w:t xml:space="preserve"> load critical information as a priority to ensure that the user is kept engaged.</w:t>
+      </w:r>
+    </w:p>
+    <w:p>
+      <w:pPr>
+        <w:pStyle w:val="Heading4"/>
+      </w:pPr>
+      <w:r>
+        <w:t>content inventory</w:t>
+      </w:r>
+    </w:p>
+    <w:p>
+      <w:r>
+        <w:t xml:space="preserve">The current site has 3 pages to </w:t>
+      </w:r>
+      <w:proofErr w:type="gramStart"/>
+      <w:r>
+        <w:t>it’s</w:t>
+      </w:r>
+      <w:proofErr w:type="gramEnd"/>
+      <w:r>
+        <w:t xml:space="preserve"> design. A home page, an About Me page and a CV page. It also contains a link in the navigation menu to Stuart’s Blog site (hosted in WordPress). The home page has a card gallery of previous work and websites that link out to sites or demonstration pages. </w:t>
+      </w:r>
+    </w:p>
+    <w:tbl>
+      <w:tblPr>
+        <w:tblStyle w:val="GridTable1Light"/>
+        <w:tblW w:w="0" w:type="auto"/>
+        <w:tblLook w:val="04A0" w:firstRow="1" w:lastRow="0" w:firstColumn="1" w:lastColumn="0" w:noHBand="0" w:noVBand="1"/>
+      </w:tblPr>
+      <w:tblGrid>
+        <w:gridCol w:w="566"/>
+        <w:gridCol w:w="1839"/>
+        <w:gridCol w:w="1238"/>
+        <w:gridCol w:w="1739"/>
+        <w:gridCol w:w="4688"/>
+      </w:tblGrid>
+      <w:tr>
+        <w:trPr>
+          <w:cnfStyle w:val="100000000000" w:firstRow="1" w:lastRow="0" w:firstColumn="0" w:lastColumn="0" w:oddVBand="0" w:evenVBand="0" w:oddHBand="0" w:evenHBand="0" w:firstRowFirstColumn="0" w:firstRowLastColumn="0" w:lastRowFirstColumn="0" w:lastRowLastColumn="0"/>
+        </w:trPr>
+        <w:tc>
+          <w:tcPr>
+            <w:cnfStyle w:val="001000000000" w:firstRow="0" w:lastRow="0" w:firstColumn="1" w:lastColumn="0" w:oddVBand="0" w:evenVBand="0" w:oddHBand="0" w:evenHBand="0" w:firstRowFirstColumn="0" w:firstRowLastColumn="0" w:lastRowFirstColumn="0" w:lastRowLastColumn="0"/>
+            <w:tcW w:w="566" w:type="dxa"/>
+          </w:tcPr>
+          <w:p>
+            <w:r>
+              <w:t>ID</w:t>
+            </w:r>
+          </w:p>
+        </w:tc>
+        <w:tc>
+          <w:tcPr>
+            <w:tcW w:w="1839" w:type="dxa"/>
+          </w:tcPr>
+          <w:p>
+            <w:pPr>
+              <w:cnfStyle w:val="100000000000" w:firstRow="1" w:lastRow="0" w:firstColumn="0" w:lastColumn="0" w:oddVBand="0" w:evenVBand="0" w:oddHBand="0" w:evenHBand="0" w:firstRowFirstColumn="0" w:firstRowLastColumn="0" w:lastRowFirstColumn="0" w:lastRowLastColumn="0"/>
+            </w:pPr>
+            <w:r>
+              <w:t>URL</w:t>
+            </w:r>
+          </w:p>
+        </w:tc>
+        <w:tc>
+          <w:tcPr>
+            <w:tcW w:w="1238" w:type="dxa"/>
+          </w:tcPr>
+          <w:p>
+            <w:pPr>
+              <w:cnfStyle w:val="100000000000" w:firstRow="1" w:lastRow="0" w:firstColumn="0" w:lastColumn="0" w:oddVBand="0" w:evenVBand="0" w:oddHBand="0" w:evenHBand="0" w:firstRowFirstColumn="0" w:firstRowLastColumn="0" w:lastRowFirstColumn="0" w:lastRowLastColumn="0"/>
+            </w:pPr>
+            <w:r>
+              <w:t>Format</w:t>
+            </w:r>
+          </w:p>
+        </w:tc>
+        <w:tc>
+          <w:tcPr>
+            <w:tcW w:w="1739" w:type="dxa"/>
+          </w:tcPr>
+          <w:p>
+            <w:pPr>
+              <w:cnfStyle w:val="100000000000" w:firstRow="1" w:lastRow="0" w:firstColumn="0" w:lastColumn="0" w:oddVBand="0" w:evenVBand="0" w:oddHBand="0" w:evenHBand="0" w:firstRowFirstColumn="0" w:firstRowLastColumn="0" w:lastRowFirstColumn="0" w:lastRowLastColumn="0"/>
+            </w:pPr>
+            <w:r>
+              <w:t>Category</w:t>
+            </w:r>
+          </w:p>
+        </w:tc>
+        <w:tc>
+          <w:tcPr>
+            <w:tcW w:w="4688" w:type="dxa"/>
+          </w:tcPr>
+          <w:p>
+            <w:pPr>
+              <w:cnfStyle w:val="100000000000" w:firstRow="1" w:lastRow="0" w:firstColumn="0" w:lastColumn="0" w:oddVBand="0" w:evenVBand="0" w:oddHBand="0" w:evenHBand="0" w:firstRowFirstColumn="0" w:firstRowLastColumn="0" w:lastRowFirstColumn="0" w:lastRowLastColumn="0"/>
+            </w:pPr>
+            <w:r>
+              <w:t>Description</w:t>
+            </w:r>
+          </w:p>
+        </w:tc>
+      </w:tr>
+      <w:tr>
+        <w:tc>
+          <w:tcPr>
+            <w:cnfStyle w:val="001000000000" w:firstRow="0" w:lastRow="0" w:firstColumn="1" w:lastColumn="0" w:oddVBand="0" w:evenVBand="0" w:oddHBand="0" w:evenHBand="0" w:firstRowFirstColumn="0" w:firstRowLastColumn="0" w:lastRowFirstColumn="0" w:lastRowLastColumn="0"/>
+            <w:tcW w:w="566" w:type="dxa"/>
+          </w:tcPr>
+          <w:p>
+            <w:r>
+              <w:t>1</w:t>
+            </w:r>
+          </w:p>
+        </w:tc>
+        <w:tc>
+          <w:tcPr>
+            <w:tcW w:w="1839" w:type="dxa"/>
+          </w:tcPr>
+          <w:p>
+            <w:pPr>
+              <w:cnfStyle w:val="000000000000" w:firstRow="0" w:lastRow="0" w:firstColumn="0" w:lastColumn="0" w:oddVBand="0" w:evenVBand="0" w:oddHBand="0" w:evenHBand="0" w:firstRowFirstColumn="0" w:firstRowLastColumn="0" w:lastRowFirstColumn="0" w:lastRowLastColumn="0"/>
+            </w:pPr>
+            <w:r>
+              <w:t>Code-</w:t>
+            </w:r>
+            <w:proofErr w:type="spellStart"/>
+            <w:proofErr w:type="gramStart"/>
+            <w:r>
+              <w:t>ine.website</w:t>
+            </w:r>
+            <w:proofErr w:type="spellEnd"/>
+            <w:proofErr w:type="gramEnd"/>
+          </w:p>
+        </w:tc>
+        <w:tc>
+          <w:tcPr>
+            <w:tcW w:w="1238" w:type="dxa"/>
+          </w:tcPr>
+          <w:p>
+            <w:pPr>
+              <w:cnfStyle w:val="000000000000" w:firstRow="0" w:lastRow="0" w:firstColumn="0" w:lastColumn="0" w:oddVBand="0" w:evenVBand="0" w:oddHBand="0" w:evenHBand="0" w:firstRowFirstColumn="0" w:firstRowLastColumn="0" w:lastRowFirstColumn="0" w:lastRowLastColumn="0"/>
+            </w:pPr>
+            <w:r>
+              <w:t>HTML/CSS</w:t>
+            </w:r>
+          </w:p>
+        </w:tc>
+        <w:tc>
+          <w:tcPr>
+            <w:tcW w:w="1739" w:type="dxa"/>
+          </w:tcPr>
+          <w:p>
+            <w:pPr>
+              <w:cnfStyle w:val="000000000000" w:firstRow="0" w:lastRow="0" w:firstColumn="0" w:lastColumn="0" w:oddVBand="0" w:evenVBand="0" w:oddHBand="0" w:evenHBand="0" w:firstRowFirstColumn="0" w:firstRowLastColumn="0" w:lastRowFirstColumn="0" w:lastRowLastColumn="0"/>
+            </w:pPr>
+            <w:r>
+              <w:t>Page</w:t>
+            </w:r>
+          </w:p>
+        </w:tc>
+        <w:tc>
+          <w:tcPr>
+            <w:tcW w:w="4688" w:type="dxa"/>
+          </w:tcPr>
+          <w:p>
+            <w:pPr>
+              <w:cnfStyle w:val="000000000000" w:firstRow="0" w:lastRow="0" w:firstColumn="0" w:lastColumn="0" w:oddVBand="0" w:evenVBand="0" w:oddHBand="0" w:evenHBand="0" w:firstRowFirstColumn="0" w:firstRowLastColumn="0" w:lastRowFirstColumn="0" w:lastRowLastColumn="0"/>
+            </w:pPr>
+            <w:r>
+              <w:t>Home page/gallery</w:t>
+            </w:r>
+          </w:p>
+        </w:tc>
+      </w:tr>
+      <w:tr>
+        <w:tc>
+          <w:tcPr>
+            <w:cnfStyle w:val="001000000000" w:firstRow="0" w:lastRow="0" w:firstColumn="1" w:lastColumn="0" w:oddVBand="0" w:evenVBand="0" w:oddHBand="0" w:evenHBand="0" w:firstRowFirstColumn="0" w:firstRowLastColumn="0" w:lastRowFirstColumn="0" w:lastRowLastColumn="0"/>
+            <w:tcW w:w="566" w:type="dxa"/>
+          </w:tcPr>
+          <w:p>
+            <w:r>
+              <w:t>2</w:t>
+            </w:r>
+          </w:p>
+        </w:tc>
+        <w:tc>
+          <w:tcPr>
+            <w:tcW w:w="1839" w:type="dxa"/>
+          </w:tcPr>
+          <w:p>
+            <w:pPr>
+              <w:cnfStyle w:val="000000000000" w:firstRow="0" w:lastRow="0" w:firstColumn="0" w:lastColumn="0" w:oddVBand="0" w:evenVBand="0" w:oddHBand="0" w:evenHBand="0" w:firstRowFirstColumn="0" w:firstRowLastColumn="0" w:lastRowFirstColumn="0" w:lastRowLastColumn="0"/>
+            </w:pPr>
+            <w:r>
+              <w:t>~/about</w:t>
+            </w:r>
+          </w:p>
+        </w:tc>
+        <w:tc>
+          <w:tcPr>
+            <w:tcW w:w="1238" w:type="dxa"/>
+          </w:tcPr>
+          <w:p>
+            <w:pPr>
+              <w:cnfStyle w:val="000000000000" w:firstRow="0" w:lastRow="0" w:firstColumn="0" w:lastColumn="0" w:oddVBand="0" w:evenVBand="0" w:oddHBand="0" w:evenHBand="0" w:firstRowFirstColumn="0" w:firstRowLastColumn="0" w:lastRowFirstColumn="0" w:lastRowLastColumn="0"/>
+            </w:pPr>
+            <w:r>
+              <w:t>HTML/CSS</w:t>
+            </w:r>
+          </w:p>
+        </w:tc>
+        <w:tc>
+          <w:tcPr>
+            <w:tcW w:w="1739" w:type="dxa"/>
+          </w:tcPr>
+          <w:p>
+            <w:pPr>
+              <w:cnfStyle w:val="000000000000" w:firstRow="0" w:lastRow="0" w:firstColumn="0" w:lastColumn="0" w:oddVBand="0" w:evenVBand="0" w:oddHBand="0" w:evenHBand="0" w:firstRowFirstColumn="0" w:firstRowLastColumn="0" w:lastRowFirstColumn="0" w:lastRowLastColumn="0"/>
+            </w:pPr>
+            <w:r>
+              <w:t>Page</w:t>
+            </w:r>
+          </w:p>
+        </w:tc>
+        <w:tc>
+          <w:tcPr>
+            <w:tcW w:w="4688" w:type="dxa"/>
+          </w:tcPr>
+          <w:p>
+            <w:pPr>
+              <w:cnfStyle w:val="000000000000" w:firstRow="0" w:lastRow="0" w:firstColumn="0" w:lastColumn="0" w:oddVBand="0" w:evenVBand="0" w:oddHBand="0" w:evenHBand="0" w:firstRowFirstColumn="0" w:firstRowLastColumn="0" w:lastRowFirstColumn="0" w:lastRowLastColumn="0"/>
+            </w:pPr>
+            <w:r>
+              <w:t>About Me page</w:t>
+            </w:r>
+          </w:p>
+        </w:tc>
+      </w:tr>
+      <w:tr>
+        <w:tc>
+          <w:tcPr>
+            <w:cnfStyle w:val="001000000000" w:firstRow="0" w:lastRow="0" w:firstColumn="1" w:lastColumn="0" w:oddVBand="0" w:evenVBand="0" w:oddHBand="0" w:evenHBand="0" w:firstRowFirstColumn="0" w:firstRowLastColumn="0" w:lastRowFirstColumn="0" w:lastRowLastColumn="0"/>
+            <w:tcW w:w="566" w:type="dxa"/>
+          </w:tcPr>
+          <w:p>
+            <w:r>
+              <w:t>3</w:t>
+            </w:r>
+          </w:p>
+        </w:tc>
+        <w:tc>
+          <w:tcPr>
+            <w:tcW w:w="1839" w:type="dxa"/>
+          </w:tcPr>
+          <w:p>
+            <w:pPr>
+              <w:cnfStyle w:val="000000000000" w:firstRow="0" w:lastRow="0" w:firstColumn="0" w:lastColumn="0" w:oddVBand="0" w:evenVBand="0" w:oddHBand="0" w:evenHBand="0" w:firstRowFirstColumn="0" w:firstRowLastColumn="0" w:lastRowFirstColumn="0" w:lastRowLastColumn="0"/>
+            </w:pPr>
+            <w:r>
+              <w:t>~/CV</w:t>
+            </w:r>
+          </w:p>
+        </w:tc>
+        <w:tc>
+          <w:tcPr>
+            <w:tcW w:w="1238" w:type="dxa"/>
+          </w:tcPr>
+          <w:p>
+            <w:pPr>
+              <w:cnfStyle w:val="000000000000" w:firstRow="0" w:lastRow="0" w:firstColumn="0" w:lastColumn="0" w:oddVBand="0" w:evenVBand="0" w:oddHBand="0" w:evenHBand="0" w:firstRowFirstColumn="0" w:firstRowLastColumn="0" w:lastRowFirstColumn="0" w:lastRowLastColumn="0"/>
+            </w:pPr>
+            <w:r>
+              <w:t>HTML/CSS</w:t>
+            </w:r>
+          </w:p>
+        </w:tc>
+        <w:tc>
+          <w:tcPr>
+            <w:tcW w:w="1739" w:type="dxa"/>
+          </w:tcPr>
+          <w:p>
+            <w:pPr>
+              <w:cnfStyle w:val="000000000000" w:firstRow="0" w:lastRow="0" w:firstColumn="0" w:lastColumn="0" w:oddVBand="0" w:evenVBand="0" w:oddHBand="0" w:evenHBand="0" w:firstRowFirstColumn="0" w:firstRowLastColumn="0" w:lastRowFirstColumn="0" w:lastRowLastColumn="0"/>
+            </w:pPr>
+            <w:r>
+              <w:t>Page</w:t>
+            </w:r>
+          </w:p>
+        </w:tc>
+        <w:tc>
+          <w:tcPr>
+            <w:tcW w:w="4688" w:type="dxa"/>
+          </w:tcPr>
+          <w:p>
+            <w:pPr>
+              <w:cnfStyle w:val="000000000000" w:firstRow="0" w:lastRow="0" w:firstColumn="0" w:lastColumn="0" w:oddVBand="0" w:evenVBand="0" w:oddHBand="0" w:evenHBand="0" w:firstRowFirstColumn="0" w:firstRowLastColumn="0" w:lastRowFirstColumn="0" w:lastRowLastColumn="0"/>
+            </w:pPr>
+            <w:r>
+              <w:t>A page containing Stuart’s CV</w:t>
+            </w:r>
+          </w:p>
+        </w:tc>
+      </w:tr>
+      <w:tr>
+        <w:tc>
+          <w:tcPr>
+            <w:cnfStyle w:val="001000000000" w:firstRow="0" w:lastRow="0" w:firstColumn="1" w:lastColumn="0" w:oddVBand="0" w:evenVBand="0" w:oddHBand="0" w:evenHBand="0" w:firstRowFirstColumn="0" w:firstRowLastColumn="0" w:lastRowFirstColumn="0" w:lastRowLastColumn="0"/>
+            <w:tcW w:w="566" w:type="dxa"/>
+          </w:tcPr>
+          <w:p>
+            <w:r>
+              <w:t>4</w:t>
+            </w:r>
+          </w:p>
+        </w:tc>
+        <w:tc>
+          <w:tcPr>
+            <w:tcW w:w="1839" w:type="dxa"/>
+          </w:tcPr>
+          <w:p>
+            <w:pPr>
+              <w:cnfStyle w:val="000000000000" w:firstRow="0" w:lastRow="0" w:firstColumn="0" w:lastColumn="0" w:oddVBand="0" w:evenVBand="0" w:oddHBand="0" w:evenHBand="0" w:firstRowFirstColumn="0" w:firstRowLastColumn="0" w:lastRowFirstColumn="0" w:lastRowLastColumn="0"/>
+            </w:pPr>
+            <w:r>
+              <w:t>External</w:t>
+            </w:r>
+          </w:p>
+        </w:tc>
+        <w:tc>
+          <w:tcPr>
+            <w:tcW w:w="1238" w:type="dxa"/>
+          </w:tcPr>
+          <w:p>
+            <w:pPr>
+              <w:cnfStyle w:val="000000000000" w:firstRow="0" w:lastRow="0" w:firstColumn="0" w:lastColumn="0" w:oddVBand="0" w:evenVBand="0" w:oddHBand="0" w:evenHBand="0" w:firstRowFirstColumn="0" w:firstRowLastColumn="0" w:lastRowFirstColumn="0" w:lastRowLastColumn="0"/>
+            </w:pPr>
+            <w:r>
+              <w:t>HTML Link</w:t>
+            </w:r>
+          </w:p>
+        </w:tc>
+        <w:tc>
+          <w:tcPr>
+            <w:tcW w:w="1739" w:type="dxa"/>
+          </w:tcPr>
+          <w:p>
+            <w:pPr>
+              <w:cnfStyle w:val="000000000000" w:firstRow="0" w:lastRow="0" w:firstColumn="0" w:lastColumn="0" w:oddVBand="0" w:evenVBand="0" w:oddHBand="0" w:evenHBand="0" w:firstRowFirstColumn="0" w:firstRowLastColumn="0" w:lastRowFirstColumn="0" w:lastRowLastColumn="0"/>
+            </w:pPr>
+            <w:r>
+              <w:t>Link Out</w:t>
+            </w:r>
+          </w:p>
+        </w:tc>
+        <w:tc>
+          <w:tcPr>
+            <w:tcW w:w="4688" w:type="dxa"/>
+          </w:tcPr>
+          <w:p>
+            <w:pPr>
+              <w:cnfStyle w:val="000000000000" w:firstRow="0" w:lastRow="0" w:firstColumn="0" w:lastColumn="0" w:oddVBand="0" w:evenVBand="0" w:oddHBand="0" w:evenHBand="0" w:firstRowFirstColumn="0" w:firstRowLastColumn="0" w:lastRowFirstColumn="0" w:lastRowLastColumn="0"/>
+            </w:pPr>
+            <w:r>
+              <w:t>A link to Stuart’s Blog</w:t>
+            </w:r>
+          </w:p>
+        </w:tc>
+      </w:tr>
+      <w:tr>
+        <w:tc>
+          <w:tcPr>
+            <w:cnfStyle w:val="001000000000" w:firstRow="0" w:lastRow="0" w:firstColumn="1" w:lastColumn="0" w:oddVBand="0" w:evenVBand="0" w:oddHBand="0" w:evenHBand="0" w:firstRowFirstColumn="0" w:firstRowLastColumn="0" w:lastRowFirstColumn="0" w:lastRowLastColumn="0"/>
+            <w:tcW w:w="566" w:type="dxa"/>
+          </w:tcPr>
+          <w:p>
+            <w:r>
+              <w:t>5</w:t>
+            </w:r>
+          </w:p>
+        </w:tc>
+        <w:tc>
+          <w:tcPr>
+            <w:tcW w:w="1839" w:type="dxa"/>
+          </w:tcPr>
+          <w:p>
+            <w:pPr>
+              <w:cnfStyle w:val="000000000000" w:firstRow="0" w:lastRow="0" w:firstColumn="0" w:lastColumn="0" w:oddVBand="0" w:evenVBand="0" w:oddHBand="0" w:evenHBand="0" w:firstRowFirstColumn="0" w:firstRowLastColumn="0" w:lastRowFirstColumn="0" w:lastRowLastColumn="0"/>
+            </w:pPr>
+            <w:r>
+              <w:t>~/</w:t>
+            </w:r>
+            <w:proofErr w:type="spellStart"/>
+            <w:r>
+              <w:t>Fullstack</w:t>
+            </w:r>
+            <w:proofErr w:type="spellEnd"/>
+          </w:p>
+        </w:tc>
+        <w:tc>
+          <w:tcPr>
+            <w:tcW w:w="1238" w:type="dxa"/>
+          </w:tcPr>
+          <w:p>
+            <w:pPr>
+              <w:cnfStyle w:val="000000000000" w:firstRow="0" w:lastRow="0" w:firstColumn="0" w:lastColumn="0" w:oddVBand="0" w:evenVBand="0" w:oddHBand="0" w:evenHBand="0" w:firstRowFirstColumn="0" w:firstRowLastColumn="0" w:lastRowFirstColumn="0" w:lastRowLastColumn="0"/>
+            </w:pPr>
+            <w:r>
+              <w:t>Bootstrap</w:t>
+            </w:r>
+          </w:p>
+        </w:tc>
+        <w:tc>
+          <w:tcPr>
+            <w:tcW w:w="1739" w:type="dxa"/>
+          </w:tcPr>
+          <w:p>
+            <w:pPr>
+              <w:cnfStyle w:val="000000000000" w:firstRow="0" w:lastRow="0" w:firstColumn="0" w:lastColumn="0" w:oddVBand="0" w:evenVBand="0" w:oddHBand="0" w:evenHBand="0" w:firstRowFirstColumn="0" w:firstRowLastColumn="0" w:lastRowFirstColumn="0" w:lastRowLastColumn="0"/>
+            </w:pPr>
+            <w:r>
+              <w:t>Demo Page</w:t>
+            </w:r>
+          </w:p>
+        </w:tc>
+        <w:tc>
+          <w:tcPr>
+            <w:tcW w:w="4688" w:type="dxa"/>
+          </w:tcPr>
+          <w:p>
+            <w:pPr>
+              <w:cnfStyle w:val="000000000000" w:firstRow="0" w:lastRow="0" w:firstColumn="0" w:lastColumn="0" w:oddVBand="0" w:evenVBand="0" w:oddHBand="0" w:evenHBand="0" w:firstRowFirstColumn="0" w:firstRowLastColumn="0" w:lastRowFirstColumn="0" w:lastRowLastColumn="0"/>
+            </w:pPr>
+            <w:r>
+              <w:t>A page built using Bootstrap 4 framework</w:t>
+            </w:r>
+          </w:p>
+        </w:tc>
+      </w:tr>
+      <w:tr>
+        <w:tc>
+          <w:tcPr>
+            <w:cnfStyle w:val="001000000000" w:firstRow="0" w:lastRow="0" w:firstColumn="1" w:lastColumn="0" w:oddVBand="0" w:evenVBand="0" w:oddHBand="0" w:evenHBand="0" w:firstRowFirstColumn="0" w:firstRowLastColumn="0" w:lastRowFirstColumn="0" w:lastRowLastColumn="0"/>
+            <w:tcW w:w="566" w:type="dxa"/>
+          </w:tcPr>
+          <w:p>
+            <w:r>
+              <w:t>6</w:t>
+            </w:r>
+          </w:p>
+        </w:tc>
+        <w:tc>
+          <w:tcPr>
+            <w:tcW w:w="1839" w:type="dxa"/>
+          </w:tcPr>
+          <w:p>
+            <w:pPr>
+              <w:cnfStyle w:val="000000000000" w:firstRow="0" w:lastRow="0" w:firstColumn="0" w:lastColumn="0" w:oddVBand="0" w:evenVBand="0" w:oddHBand="0" w:evenHBand="0" w:firstRowFirstColumn="0" w:firstRowLastColumn="0" w:lastRowFirstColumn="0" w:lastRowLastColumn="0"/>
+            </w:pPr>
+            <w:r>
+              <w:t>~/Tahoe</w:t>
+            </w:r>
+          </w:p>
+        </w:tc>
+        <w:tc>
+          <w:tcPr>
+            <w:tcW w:w="1238" w:type="dxa"/>
+          </w:tcPr>
+          <w:p>
+            <w:pPr>
+              <w:cnfStyle w:val="000000000000" w:firstRow="0" w:lastRow="0" w:firstColumn="0" w:lastColumn="0" w:oddVBand="0" w:evenVBand="0" w:oddHBand="0" w:evenHBand="0" w:firstRowFirstColumn="0" w:firstRowLastColumn="0" w:lastRowFirstColumn="0" w:lastRowLastColumn="0"/>
+            </w:pPr>
+            <w:r>
+              <w:t>HTML/CSS</w:t>
+            </w:r>
+          </w:p>
+        </w:tc>
+        <w:tc>
+          <w:tcPr>
+            <w:tcW w:w="1739" w:type="dxa"/>
+          </w:tcPr>
+          <w:p>
+            <w:pPr>
+              <w:cnfStyle w:val="000000000000" w:firstRow="0" w:lastRow="0" w:firstColumn="0" w:lastColumn="0" w:oddVBand="0" w:evenVBand="0" w:oddHBand="0" w:evenHBand="0" w:firstRowFirstColumn="0" w:firstRowLastColumn="0" w:lastRowFirstColumn="0" w:lastRowLastColumn="0"/>
+            </w:pPr>
+            <w:r>
+              <w:t>Demo Page</w:t>
+            </w:r>
+          </w:p>
+        </w:tc>
+        <w:tc>
+          <w:tcPr>
+            <w:tcW w:w="4688" w:type="dxa"/>
+          </w:tcPr>
+          <w:p>
+            <w:pPr>
+              <w:cnfStyle w:val="000000000000" w:firstRow="0" w:lastRow="0" w:firstColumn="0" w:lastColumn="0" w:oddVBand="0" w:evenVBand="0" w:oddHBand="0" w:evenHBand="0" w:firstRowFirstColumn="0" w:firstRowLastColumn="0" w:lastRowFirstColumn="0" w:lastRowLastColumn="0"/>
+            </w:pPr>
+            <w:r>
+              <w:t>A page built using HTML and CSS</w:t>
+            </w:r>
+          </w:p>
+        </w:tc>
+      </w:tr>
+      <w:tr>
+        <w:tc>
+          <w:tcPr>
+            <w:cnfStyle w:val="001000000000" w:firstRow="0" w:lastRow="0" w:firstColumn="1" w:lastColumn="0" w:oddVBand="0" w:evenVBand="0" w:oddHBand="0" w:evenHBand="0" w:firstRowFirstColumn="0" w:firstRowLastColumn="0" w:lastRowFirstColumn="0" w:lastRowLastColumn="0"/>
+            <w:tcW w:w="566" w:type="dxa"/>
+          </w:tcPr>
+          <w:p>
+            <w:r>
+              <w:t>7</w:t>
+            </w:r>
+          </w:p>
+        </w:tc>
+        <w:tc>
+          <w:tcPr>
+            <w:tcW w:w="1839" w:type="dxa"/>
+          </w:tcPr>
+          <w:p>
+            <w:pPr>
+              <w:cnfStyle w:val="000000000000" w:firstRow="0" w:lastRow="0" w:firstColumn="0" w:lastColumn="0" w:oddVBand="0" w:evenVBand="0" w:oddHBand="0" w:evenHBand="0" w:firstRowFirstColumn="0" w:firstRowLastColumn="0" w:lastRowFirstColumn="0" w:lastRowLastColumn="0"/>
+            </w:pPr>
+            <w:r>
+              <w:t>~/</w:t>
+            </w:r>
+            <w:proofErr w:type="spellStart"/>
+            <w:r>
+              <w:t>GalSite</w:t>
+            </w:r>
+            <w:proofErr w:type="spellEnd"/>
+          </w:p>
+        </w:tc>
+        <w:tc>
+          <w:tcPr>
+            <w:tcW w:w="1238" w:type="dxa"/>
+          </w:tcPr>
+          <w:p>
+            <w:pPr>
+              <w:cnfStyle w:val="000000000000" w:firstRow="0" w:lastRow="0" w:firstColumn="0" w:lastColumn="0" w:oddVBand="0" w:evenVBand="0" w:oddHBand="0" w:evenHBand="0" w:firstRowFirstColumn="0" w:firstRowLastColumn="0" w:lastRowFirstColumn="0" w:lastRowLastColumn="0"/>
+            </w:pPr>
+            <w:r>
+              <w:t>HTML/CSS</w:t>
+            </w:r>
+          </w:p>
+        </w:tc>
+        <w:tc>
+          <w:tcPr>
+            <w:tcW w:w="1739" w:type="dxa"/>
+          </w:tcPr>
+          <w:p>
+            <w:pPr>
+              <w:cnfStyle w:val="000000000000" w:firstRow="0" w:lastRow="0" w:firstColumn="0" w:lastColumn="0" w:oddVBand="0" w:evenVBand="0" w:oddHBand="0" w:evenHBand="0" w:firstRowFirstColumn="0" w:firstRowLastColumn="0" w:lastRowFirstColumn="0" w:lastRowLastColumn="0"/>
+            </w:pPr>
+            <w:r>
+              <w:t>Demo Page</w:t>
+            </w:r>
+          </w:p>
+        </w:tc>
+        <w:tc>
+          <w:tcPr>
+            <w:tcW w:w="4688" w:type="dxa"/>
+          </w:tcPr>
+          <w:p>
+            <w:pPr>
+              <w:cnfStyle w:val="000000000000" w:firstRow="0" w:lastRow="0" w:firstColumn="0" w:lastColumn="0" w:oddVBand="0" w:evenVBand="0" w:oddHBand="0" w:evenHBand="0" w:firstRowFirstColumn="0" w:firstRowLastColumn="0" w:lastRowFirstColumn="0" w:lastRowLastColumn="0"/>
+            </w:pPr>
+            <w:r>
+              <w:t>A page built using HTML and CSS</w:t>
+            </w:r>
+          </w:p>
+        </w:tc>
+      </w:tr>
+      <w:tr>
+        <w:tc>
+          <w:tcPr>
+            <w:cnfStyle w:val="001000000000" w:firstRow="0" w:lastRow="0" w:firstColumn="1" w:lastColumn="0" w:oddVBand="0" w:evenVBand="0" w:oddHBand="0" w:evenHBand="0" w:firstRowFirstColumn="0" w:firstRowLastColumn="0" w:lastRowFirstColumn="0" w:lastRowLastColumn="0"/>
+            <w:tcW w:w="566" w:type="dxa"/>
+          </w:tcPr>
+          <w:p>
+            <w:r>
+              <w:t>8</w:t>
+            </w:r>
+          </w:p>
+        </w:tc>
+        <w:tc>
+          <w:tcPr>
+            <w:tcW w:w="1839" w:type="dxa"/>
+          </w:tcPr>
+          <w:p>
+            <w:pPr>
+              <w:cnfStyle w:val="000000000000" w:firstRow="0" w:lastRow="0" w:firstColumn="0" w:lastColumn="0" w:oddVBand="0" w:evenVBand="0" w:oddHBand="0" w:evenHBand="0" w:firstRowFirstColumn="0" w:firstRowLastColumn="0" w:lastRowFirstColumn="0" w:lastRowLastColumn="0"/>
+            </w:pPr>
+            <w:r>
+              <w:t>~/D8Blog</w:t>
+            </w:r>
+          </w:p>
+        </w:tc>
+        <w:tc>
+          <w:tcPr>
+            <w:tcW w:w="1238" w:type="dxa"/>
+          </w:tcPr>
+          <w:p>
+            <w:pPr>
+              <w:cnfStyle w:val="000000000000" w:firstRow="0" w:lastRow="0" w:firstColumn="0" w:lastColumn="0" w:oddVBand="0" w:evenVBand="0" w:oddHBand="0" w:evenHBand="0" w:firstRowFirstColumn="0" w:firstRowLastColumn="0" w:lastRowFirstColumn="0" w:lastRowLastColumn="0"/>
+            </w:pPr>
+            <w:r>
+              <w:t>Drupal</w:t>
+            </w:r>
+          </w:p>
+        </w:tc>
+        <w:tc>
+          <w:tcPr>
+            <w:tcW w:w="1739" w:type="dxa"/>
+          </w:tcPr>
+          <w:p>
+            <w:pPr>
+              <w:cnfStyle w:val="000000000000" w:firstRow="0" w:lastRow="0" w:firstColumn="0" w:lastColumn="0" w:oddVBand="0" w:evenVBand="0" w:oddHBand="0" w:evenHBand="0" w:firstRowFirstColumn="0" w:firstRowLastColumn="0" w:lastRowFirstColumn="0" w:lastRowLastColumn="0"/>
+            </w:pPr>
+            <w:r>
+              <w:t>Demo Blog</w:t>
+            </w:r>
+          </w:p>
+        </w:tc>
+        <w:tc>
+          <w:tcPr>
+            <w:tcW w:w="4688" w:type="dxa"/>
+          </w:tcPr>
+          <w:p>
+            <w:pPr>
+              <w:cnfStyle w:val="000000000000" w:firstRow="0" w:lastRow="0" w:firstColumn="0" w:lastColumn="0" w:oddVBand="0" w:evenVBand="0" w:oddHBand="0" w:evenHBand="0" w:firstRowFirstColumn="0" w:firstRowLastColumn="0" w:lastRowFirstColumn="0" w:lastRowLastColumn="0"/>
+            </w:pPr>
+            <w:r>
+              <w:t>A blog site built using Drupal 8 CMS</w:t>
+            </w:r>
+          </w:p>
+        </w:tc>
+      </w:tr>
+    </w:tbl>
+    <w:p/>
+    <w:p>
+      <w:pPr>
+        <w:pStyle w:val="Heading4"/>
+      </w:pPr>
+      <w:r>
+        <w:t>site Structure</w:t>
+      </w:r>
+    </w:p>
+    <w:p>
+      <w:r>
+        <w:t xml:space="preserve">This is where I will talk about creating a site structure. Navigation menu, sub menus and where items will </w:t>
+      </w:r>
+      <w:proofErr w:type="gramStart"/>
+      <w:r>
+        <w:t>be located in</w:t>
+      </w:r>
+      <w:proofErr w:type="gramEnd"/>
+      <w:r>
+        <w:t xml:space="preserve"> the information hierarchy. Using Information Architecture designs. Will need to reference the card sorts and work out which categories people put cards in/common themes.</w:t>
+      </w:r>
+    </w:p>
+    <w:p>
+      <w:pPr>
+        <w:pStyle w:val="Heading4"/>
+      </w:pPr>
+      <w:r>
+        <w:t>wireframing</w:t>
+      </w:r>
+    </w:p>
+    <w:p>
+      <w:r>
+        <w:t>For here I will take the site structure and create a wireframe for the site. This will need to be done for Desktop, Tablet and Mobile platforms to ensure that it is compatible across all platforms.</w:t>
+      </w:r>
+    </w:p>
+    <w:p>
+      <w:pPr>
+        <w:pStyle w:val="Heading4"/>
+      </w:pPr>
+      <w:r>
+        <w:t>colour and style</w:t>
+      </w:r>
+    </w:p>
+    <w:p>
+      <w:r>
+        <w:t>I will need to come up with a colour scheme and styling for the website. I need to create a house style and have preferred fonts etc.</w:t>
+      </w:r>
+    </w:p>
+    <w:p>
+      <w:pPr>
+        <w:pStyle w:val="Heading4"/>
+      </w:pPr>
+      <w:r>
+        <w:lastRenderedPageBreak/>
+        <w:t>User interface elements</w:t>
+      </w:r>
+    </w:p>
+    <w:p>
+      <w:r>
+        <w:t xml:space="preserve">I will need to design the user interface elements that the site will require, so contact forms and buttons primarily. </w:t>
+      </w:r>
     </w:p>
     <w:sectPr>
       <w:headerReference w:type="even" r:id="rId20"/>
@@ -28348,10 +29076,10 @@
     <w:rsidRoot w:val="006845E5"/>
     <w:rsid w:val="002D1135"/>
     <w:rsid w:val="002D79B6"/>
-    <w:rsid w:val="005F1D0A"/>
     <w:rsid w:val="006845E5"/>
     <w:rsid w:val="00796541"/>
     <w:rsid w:val="008F7242"/>
+    <w:rsid w:val="00917A87"/>
     <w:rsid w:val="00CA7576"/>
   </w:rsids>
   <m:mathPr>
@@ -29168,7 +29896,7 @@
 </file>
 
 <file path=customXml/itemProps1.xml><?xml version="1.0" encoding="utf-8"?>
-<ds:datastoreItem xmlns:ds="http://schemas.openxmlformats.org/officeDocument/2006/customXml" ds:itemID="{A1AEC9C3-60D9-44E0-8CCE-FE78478A8A81}">
+<ds:datastoreItem xmlns:ds="http://schemas.openxmlformats.org/officeDocument/2006/customXml" ds:itemID="{4CF674EE-AC3A-4E68-B753-51C2AE0CCA01}">
   <ds:schemaRefs>
     <ds:schemaRef ds:uri="http://schemas.openxmlformats.org/officeDocument/2006/bibliography"/>
   </ds:schemaRefs>

</xml_diff>

<commit_message>
Analysis of card sort
</commit_message>
<xml_diff>
--- a/Portfolio Website Project.docx
+++ b/Portfolio Website Project.docx
@@ -53,7 +53,6 @@
                 <w15:appearance w15:val="hidden"/>
                 <w:text w:multiLine="1"/>
               </w:sdtPr>
-              <w:sdtEndPr/>
               <w:sdtContent>
                 <w:r>
                   <w:t>Portfolio Evidence</w:t>
@@ -198,7 +197,6 @@
                 <w15:appearance w15:val="hidden"/>
                 <w:text w:multiLine="1"/>
               </w:sdtPr>
-              <w:sdtEndPr/>
               <w:sdtContent>
                 <w:r>
                   <w:t>Personal Website</w:t>
@@ -268,7 +266,6 @@
           <w15:appearance w15:val="hidden"/>
           <w:text w:multiLine="1"/>
         </w:sdtPr>
-        <w:sdtEndPr/>
         <w:sdtContent>
           <w:r>
             <w:t>Portfolio Evidence</w:t>
@@ -288,7 +285,6 @@
         <w15:appearance w15:val="hidden"/>
         <w:text w:multiLine="1"/>
       </w:sdtPr>
-      <w:sdtEndPr/>
       <w:sdtContent>
         <w:p>
           <w:pPr>
@@ -907,11 +903,6 @@
             </a:graphic>
           </wp:inline>
         </w:drawing>
-      </w:r>
-    </w:p>
-    <w:p>
-      <w:r>
-        <w:t>Fig 2 &amp; 3</w:t>
       </w:r>
     </w:p>
     <w:p>
@@ -1743,8 +1734,6 @@
       <w:r>
         <w:t>The goal of this website is to provide a website where users can find information about Stuart, examples of his work and methods of contacting him.</w:t>
       </w:r>
-      <w:bookmarkStart w:id="0" w:name="_GoBack"/>
-      <w:bookmarkEnd w:id="0"/>
     </w:p>
     <w:p>
       <w:pPr>
@@ -2441,12 +2430,34 @@
         </w:tc>
       </w:tr>
     </w:tbl>
-    <w:p/>
+    <w:p>
+      <w:bookmarkStart w:id="0" w:name="_GoBack"/>
+      <w:bookmarkEnd w:id="0"/>
+    </w:p>
+    <w:p>
+      <w:pPr>
+        <w:pStyle w:val="Heading3"/>
+      </w:pPr>
+      <w:r>
+        <w:t>Analysis of Card Sort</w:t>
+      </w:r>
+    </w:p>
+    <w:p>
+      <w:r>
+        <w:t xml:space="preserve">To analyse the results from the card sort, I took the titles each person gave me and tried to arrange them into similar groupings. For example, ‘About Me’, ‘Personal Info’ and ‘Info’ I felt could all be grouped under ‘About Me’, similarly with ‘Portfolio’, ‘Experience’ and ‘Previous work’ all coming under the umbrella of ‘Portfolio’. Using this method, I came up with 6 common categories that people put the content in; Home, About Me, Contact, Portfolio, Blog and CV. These gave me the titles for sections of my navigation menu. </w:t>
+      </w:r>
+    </w:p>
     <w:p>
       <w:pPr>
         <w:pStyle w:val="Heading4"/>
+        <w:rPr>
+          <w:highlight w:val="red"/>
+        </w:rPr>
       </w:pPr>
       <w:r>
+        <w:rPr>
+          <w:highlight w:val="red"/>
+        </w:rPr>
         <w:t>site Structure</w:t>
       </w:r>
     </w:p>
@@ -2466,8 +2477,15 @@
     <w:p>
       <w:pPr>
         <w:pStyle w:val="Heading4"/>
+        <w:rPr>
+          <w:highlight w:val="red"/>
+        </w:rPr>
       </w:pPr>
       <w:r>
+        <w:rPr>
+          <w:highlight w:val="red"/>
+        </w:rPr>
+        <w:lastRenderedPageBreak/>
         <w:t>wireframing</w:t>
       </w:r>
     </w:p>
@@ -2479,8 +2497,14 @@
     <w:p>
       <w:pPr>
         <w:pStyle w:val="Heading4"/>
+        <w:rPr>
+          <w:highlight w:val="red"/>
+        </w:rPr>
       </w:pPr>
       <w:r>
+        <w:rPr>
+          <w:highlight w:val="red"/>
+        </w:rPr>
         <w:t>colour and style</w:t>
       </w:r>
     </w:p>
@@ -2492,15 +2516,23 @@
     <w:p>
       <w:pPr>
         <w:pStyle w:val="Heading4"/>
+        <w:rPr>
+          <w:highlight w:val="red"/>
+        </w:rPr>
       </w:pPr>
       <w:r>
-        <w:lastRenderedPageBreak/>
+        <w:rPr>
+          <w:highlight w:val="red"/>
+        </w:rPr>
         <w:t>User interface elements</w:t>
       </w:r>
     </w:p>
     <w:p>
       <w:r>
-        <w:t xml:space="preserve">I will need to design the user interface elements that the site will require, so contact forms and buttons primarily. </w:t>
+        <w:t>I will need to design the user interface elements that the site will require, so contact forms and buttons primarily.</w:t>
+      </w:r>
+      <w:r>
+        <w:t xml:space="preserve"> </w:t>
       </w:r>
     </w:p>
     <w:sectPr>
@@ -2679,7 +2711,6 @@
         <w15:appearance w15:val="hidden"/>
         <w:text w:multiLine="1"/>
       </w:sdtPr>
-      <w:sdtEndPr/>
       <w:sdtContent>
         <w:r>
           <w:rPr>
@@ -2711,7 +2742,6 @@
         <w15:appearance w15:val="hidden"/>
         <w:text w:multiLine="1"/>
       </w:sdtPr>
-      <w:sdtEndPr/>
       <w:sdtContent>
         <w:r>
           <w:rPr>
@@ -28977,7 +29007,7 @@
     <w:charset w:val="00"/>
     <w:family w:val="roman"/>
     <w:pitch w:val="variable"/>
-    <w:sig w:usb0="E0002EFF" w:usb1="C000785B" w:usb2="00000009" w:usb3="00000000" w:csb0="000001FF" w:csb1="00000000"/>
+    <w:sig w:usb0="E0002AFF" w:usb1="C0007843" w:usb2="00000009" w:usb3="00000000" w:csb0="000001FF" w:csb1="00000000"/>
   </w:font>
   <w:font w:name="Wingdings 2">
     <w:panose1 w:val="05020102010507070707"/>
@@ -29025,7 +29055,7 @@
     <w:charset w:val="00"/>
     <w:family w:val="swiss"/>
     <w:pitch w:val="variable"/>
-    <w:sig w:usb0="E0002EFF" w:usb1="C000785B" w:usb2="00000009" w:usb3="00000000" w:csb0="000001FF" w:csb1="00000000"/>
+    <w:sig w:usb0="E0002AFF" w:usb1="C0007843" w:usb2="00000009" w:usb3="00000000" w:csb0="000001FF" w:csb1="00000000"/>
   </w:font>
   <w:font w:name="Segoe UI">
     <w:panose1 w:val="020B0502040204020203"/>
@@ -29046,14 +29076,14 @@
     <w:charset w:val="00"/>
     <w:family w:val="swiss"/>
     <w:pitch w:val="variable"/>
-    <w:sig w:usb0="E0002AFF" w:usb1="C000247B" w:usb2="00000009" w:usb3="00000000" w:csb0="000001FF" w:csb1="00000000"/>
+    <w:sig w:usb0="E0002AFF" w:usb1="4000ACFF" w:usb2="00000001" w:usb3="00000000" w:csb0="000001FF" w:csb1="00000000"/>
   </w:font>
   <w:font w:name="Calibri Light">
     <w:panose1 w:val="020F0302020204030204"/>
     <w:charset w:val="00"/>
     <w:family w:val="swiss"/>
     <w:pitch w:val="variable"/>
-    <w:sig w:usb0="E0002AFF" w:usb1="C000247B" w:usb2="00000009" w:usb3="00000000" w:csb0="000001FF" w:csb1="00000000"/>
+    <w:sig w:usb0="A0002AEF" w:usb1="4000207B" w:usb2="00000000" w:usb3="00000000" w:csb0="000001FF" w:csb1="00000000"/>
   </w:font>
 </w:fonts>
 </file>
@@ -29077,9 +29107,9 @@
     <w:rsid w:val="002D1135"/>
     <w:rsid w:val="002D79B6"/>
     <w:rsid w:val="006845E5"/>
+    <w:rsid w:val="00791577"/>
     <w:rsid w:val="00796541"/>
     <w:rsid w:val="008F7242"/>
-    <w:rsid w:val="00917A87"/>
     <w:rsid w:val="00CA7576"/>
   </w:rsids>
   <m:mathPr>
@@ -29896,7 +29926,7 @@
 </file>
 
 <file path=customXml/itemProps1.xml><?xml version="1.0" encoding="utf-8"?>
-<ds:datastoreItem xmlns:ds="http://schemas.openxmlformats.org/officeDocument/2006/customXml" ds:itemID="{4CF674EE-AC3A-4E68-B753-51C2AE0CCA01}">
+<ds:datastoreItem xmlns:ds="http://schemas.openxmlformats.org/officeDocument/2006/customXml" ds:itemID="{686010D1-6211-41E8-8069-9CBA45BCA32F}">
   <ds:schemaRefs>
     <ds:schemaRef ds:uri="http://schemas.openxmlformats.org/officeDocument/2006/bibliography"/>
   </ds:schemaRefs>

</xml_diff>